<commit_message>
fotos + formulario actualizado
</commit_message>
<xml_diff>
--- a/DOCUMENTACIÓN.docx
+++ b/DOCUMENTACIÓN.docx
@@ -26,8 +26,6 @@
           <w:lang w:eastAsia="es-ES"/>
         </w:rPr>
       </w:pPr>
-      <w:bookmarkStart w:id="0" w:name="_GoBack"/>
-      <w:bookmarkEnd w:id="0"/>
     </w:p>
     <w:p>
       <w:pPr>
@@ -129,6 +127,7 @@
         <w:pStyle w:val="Ttulo1"/>
         <w:rPr>
           <w:rFonts w:ascii="Times New Roman" w:eastAsia="Times New Roman" w:hAnsi="Times New Roman" w:cs="Times New Roman"/>
+          <w:b/>
           <w:sz w:val="24"/>
           <w:szCs w:val="24"/>
           <w:lang w:eastAsia="es-ES"/>
@@ -137,6 +136,7 @@
       <w:r>
         <w:rPr>
           <w:rFonts w:eastAsia="Times New Roman"/>
+          <w:b/>
           <w:lang w:eastAsia="es-ES"/>
         </w:rPr>
         <w:t>XML,XSD: JERARQUIZACION DE GUARDADO DE DATOS</w:t>
@@ -152,45 +152,6 @@
           <w:lang w:eastAsia="es-ES"/>
         </w:rPr>
       </w:pPr>
-    </w:p>
-    <w:p>
-      <w:pPr>
-        <w:spacing w:after="0" w:line="240" w:lineRule="auto"/>
-        <w:rPr>
-          <w:rFonts w:ascii="Arial" w:eastAsia="Times New Roman" w:hAnsi="Arial" w:cs="Arial"/>
-          <w:color w:val="000000"/>
-          <w:lang w:eastAsia="es-ES"/>
-        </w:rPr>
-      </w:pPr>
-      <w:r>
-        <w:rPr>
-          <w:rFonts w:ascii="Arial" w:eastAsia="Times New Roman" w:hAnsi="Arial" w:cs="Arial"/>
-          <w:color w:val="000000"/>
-          <w:lang w:eastAsia="es-ES"/>
-        </w:rPr>
-        <w:t xml:space="preserve">Hemos hecho un esquema de guardado de datos con respecto a las tablas "Deportistas" y "Comensales" en las cuales hemos puesto patrones y restricciones para que el guardado de datos sea correcto y fiel a el orden y contenido de las tablas </w:t>
-      </w:r>
-    </w:p>
-    <w:p>
-      <w:pPr>
-        <w:spacing w:after="0" w:line="240" w:lineRule="auto"/>
-        <w:rPr>
-          <w:rFonts w:ascii="Arial" w:eastAsia="Times New Roman" w:hAnsi="Arial" w:cs="Arial"/>
-          <w:color w:val="000000"/>
-          <w:lang w:eastAsia="es-ES"/>
-        </w:rPr>
-      </w:pPr>
-    </w:p>
-    <w:p>
-      <w:pPr>
-        <w:spacing w:after="0" w:line="240" w:lineRule="auto"/>
-        <w:rPr>
-          <w:rFonts w:ascii="Times New Roman" w:eastAsia="Times New Roman" w:hAnsi="Times New Roman" w:cs="Times New Roman"/>
-          <w:sz w:val="24"/>
-          <w:szCs w:val="24"/>
-          <w:lang w:eastAsia="es-ES"/>
-        </w:rPr>
-      </w:pPr>
       <w:r>
         <w:rPr>
           <w:rFonts w:ascii="Times New Roman" w:eastAsia="Times New Roman" w:hAnsi="Times New Roman" w:cs="Times New Roman"/>
@@ -200,9 +161,17 @@
           <w:lang w:eastAsia="es-ES"/>
         </w:rPr>
         <w:drawing>
-          <wp:inline distT="0" distB="0" distL="0" distR="0">
-            <wp:extent cx="3305636" cy="2172003"/>
+          <wp:anchor distT="0" distB="0" distL="114300" distR="114300" simplePos="0" relativeHeight="251659264" behindDoc="0" locked="0" layoutInCell="1" allowOverlap="1" wp14:anchorId="7FC29ECF" wp14:editId="68536315">
+            <wp:simplePos x="0" y="0"/>
+            <wp:positionH relativeFrom="column">
+              <wp:posOffset>2577465</wp:posOffset>
+            </wp:positionH>
+            <wp:positionV relativeFrom="paragraph">
+              <wp:posOffset>5715</wp:posOffset>
+            </wp:positionV>
+            <wp:extent cx="3305175" cy="2171700"/>
             <wp:effectExtent l="0" t="0" r="9525" b="0"/>
+            <wp:wrapSquare wrapText="bothSides"/>
             <wp:docPr id="2" name="Imagen 2"/>
             <wp:cNvGraphicFramePr>
               <a:graphicFrameLocks xmlns:a="http://schemas.openxmlformats.org/drawingml/2006/main" noChangeAspect="1"/>
@@ -229,7 +198,7 @@
                   <pic:spPr>
                     <a:xfrm>
                       <a:off x="0" y="0"/>
-                      <a:ext cx="3305636" cy="2172003"/>
+                      <a:ext cx="3305175" cy="2171700"/>
                     </a:xfrm>
                     <a:prstGeom prst="rect">
                       <a:avLst/>
@@ -238,9 +207,48 @@
                 </pic:pic>
               </a:graphicData>
             </a:graphic>
-          </wp:inline>
+          </wp:anchor>
         </w:drawing>
       </w:r>
+    </w:p>
+    <w:p>
+      <w:pPr>
+        <w:spacing w:after="0" w:line="240" w:lineRule="auto"/>
+        <w:rPr>
+          <w:rFonts w:ascii="Arial" w:eastAsia="Times New Roman" w:hAnsi="Arial" w:cs="Arial"/>
+          <w:color w:val="000000"/>
+          <w:lang w:eastAsia="es-ES"/>
+        </w:rPr>
+      </w:pPr>
+      <w:r>
+        <w:rPr>
+          <w:rFonts w:ascii="Arial" w:eastAsia="Times New Roman" w:hAnsi="Arial" w:cs="Arial"/>
+          <w:color w:val="000000"/>
+          <w:lang w:eastAsia="es-ES"/>
+        </w:rPr>
+        <w:t xml:space="preserve">Hemos hecho un esquema de guardado de datos con respecto a las tablas "Deportistas" y "Comensales" en las cuales hemos puesto patrones y restricciones para que el guardado de datos sea correcto y fiel a el orden y contenido de las tablas </w:t>
+      </w:r>
+    </w:p>
+    <w:p>
+      <w:pPr>
+        <w:spacing w:after="0" w:line="240" w:lineRule="auto"/>
+        <w:rPr>
+          <w:rFonts w:ascii="Arial" w:eastAsia="Times New Roman" w:hAnsi="Arial" w:cs="Arial"/>
+          <w:color w:val="000000"/>
+          <w:lang w:eastAsia="es-ES"/>
+        </w:rPr>
+      </w:pPr>
+    </w:p>
+    <w:p>
+      <w:pPr>
+        <w:spacing w:after="0" w:line="240" w:lineRule="auto"/>
+        <w:rPr>
+          <w:rFonts w:ascii="Times New Roman" w:eastAsia="Times New Roman" w:hAnsi="Times New Roman" w:cs="Times New Roman"/>
+          <w:sz w:val="24"/>
+          <w:szCs w:val="24"/>
+          <w:lang w:eastAsia="es-ES"/>
+        </w:rPr>
+      </w:pPr>
       <w:r>
         <w:rPr>
           <w:rFonts w:ascii="Times New Roman" w:eastAsia="Times New Roman" w:hAnsi="Times New Roman" w:cs="Times New Roman"/>
@@ -318,6 +326,7 @@
           <w:rFonts w:eastAsia="Times New Roman"/>
           <w:lang w:eastAsia="es-ES"/>
         </w:rPr>
+        <w:lastRenderedPageBreak/>
         <w:t>FORMULARIOS DE RESERVA A GIMNASIO Y RESTAURANTE Y PHP, INSERCIONES A LA BASE DE DATOS</w:t>
       </w:r>
     </w:p>
@@ -481,32 +490,22 @@
       <w:r>
         <w:rPr>
           <w:rFonts w:ascii="Arial" w:eastAsia="Times New Roman" w:hAnsi="Arial" w:cs="Arial"/>
-          <w:color w:val="000000"/>
-          <w:lang w:eastAsia="es-ES"/>
-        </w:rPr>
-        <w:t xml:space="preserve">Dentro del código de PHP se empieza extrayendo los valores de los campos del formulario, dependiendo del método usado en el formulario(POST y GET). </w:t>
-      </w:r>
-    </w:p>
-    <w:p>
-      <w:pPr>
-        <w:spacing w:after="0" w:line="240" w:lineRule="auto"/>
-        <w:rPr>
-          <w:rFonts w:ascii="Arial" w:eastAsia="Times New Roman" w:hAnsi="Arial" w:cs="Arial"/>
-          <w:color w:val="000000"/>
-          <w:lang w:eastAsia="es-ES"/>
-        </w:rPr>
-      </w:pPr>
-      <w:r>
-        <w:rPr>
-          <w:rFonts w:ascii="Arial" w:eastAsia="Times New Roman" w:hAnsi="Arial" w:cs="Arial"/>
           <w:noProof/>
           <w:color w:val="000000"/>
           <w:lang w:eastAsia="es-ES"/>
         </w:rPr>
         <w:drawing>
-          <wp:inline distT="0" distB="0" distL="0" distR="0">
+          <wp:anchor distT="0" distB="0" distL="114300" distR="114300" simplePos="0" relativeHeight="251660288" behindDoc="0" locked="0" layoutInCell="1" allowOverlap="1" wp14:anchorId="577F67B9" wp14:editId="4DBAFBCC">
+            <wp:simplePos x="0" y="0"/>
+            <wp:positionH relativeFrom="column">
+              <wp:posOffset>996315</wp:posOffset>
+            </wp:positionH>
+            <wp:positionV relativeFrom="paragraph">
+              <wp:posOffset>155575</wp:posOffset>
+            </wp:positionV>
             <wp:extent cx="4876800" cy="1609725"/>
             <wp:effectExtent l="0" t="0" r="0" b="9525"/>
+            <wp:wrapSquare wrapText="bothSides"/>
             <wp:docPr id="4" name="Imagen 4"/>
             <wp:cNvGraphicFramePr>
               <a:graphicFrameLocks xmlns:a="http://schemas.openxmlformats.org/drawingml/2006/main" noChangeAspect="1"/>
@@ -542,9 +541,27 @@
                 </pic:pic>
               </a:graphicData>
             </a:graphic>
-          </wp:inline>
+          </wp:anchor>
         </w:drawing>
       </w:r>
+      <w:r>
+        <w:rPr>
+          <w:rFonts w:ascii="Arial" w:eastAsia="Times New Roman" w:hAnsi="Arial" w:cs="Arial"/>
+          <w:color w:val="000000"/>
+          <w:lang w:eastAsia="es-ES"/>
+        </w:rPr>
+        <w:t xml:space="preserve">Dentro del código de PHP se empieza extrayendo los valores de los campos del formulario, dependiendo del método usado en el formulario(POST y GET). </w:t>
+      </w:r>
+    </w:p>
+    <w:p>
+      <w:pPr>
+        <w:spacing w:after="0" w:line="240" w:lineRule="auto"/>
+        <w:rPr>
+          <w:rFonts w:ascii="Arial" w:eastAsia="Times New Roman" w:hAnsi="Arial" w:cs="Arial"/>
+          <w:color w:val="000000"/>
+          <w:lang w:eastAsia="es-ES"/>
+        </w:rPr>
+      </w:pPr>
     </w:p>
     <w:p>
       <w:pPr>
@@ -611,7 +628,17 @@
           <w:color w:val="000000"/>
           <w:lang w:eastAsia="es-ES"/>
         </w:rPr>
-        <w:t xml:space="preserve"> Tras haber hecho todas las query necesarias, se cierra la conexión: </w:t>
+        <w:t xml:space="preserve"> Tras haber hecho </w:t>
+      </w:r>
+      <w:bookmarkStart w:id="0" w:name="_GoBack"/>
+      <w:bookmarkEnd w:id="0"/>
+      <w:r>
+        <w:rPr>
+          <w:rFonts w:ascii="Arial" w:eastAsia="Times New Roman" w:hAnsi="Arial" w:cs="Arial"/>
+          <w:color w:val="000000"/>
+          <w:lang w:eastAsia="es-ES"/>
+        </w:rPr>
+        <w:t xml:space="preserve">todas las query necesarias, se cierra la conexión: </w:t>
       </w:r>
       <w:r>
         <w:rPr>
@@ -1349,7 +1376,7 @@
           <w:rPr>
             <w:noProof/>
           </w:rPr>
-          <w:t>1</w:t>
+          <w:t>4</w:t>
         </w:r>
         <w:r>
           <w:fldChar w:fldCharType="end"/>
@@ -2228,7 +2255,7 @@
 </file>
 
 <file path=customXml/itemProps1.xml><?xml version="1.0" encoding="utf-8"?>
-<ds:datastoreItem xmlns:ds="http://schemas.openxmlformats.org/officeDocument/2006/customXml" ds:itemID="{1A73A5D2-74EB-42E9-8434-CE31F2863B3C}">
+<ds:datastoreItem xmlns:ds="http://schemas.openxmlformats.org/officeDocument/2006/customXml" ds:itemID="{ECA779F6-EA87-415C-AC0C-CC15C667BC9C}">
   <ds:schemaRefs>
     <ds:schemaRef ds:uri="http://schemas.openxmlformats.org/officeDocument/2006/bibliography"/>
   </ds:schemaRefs>

</xml_diff>

<commit_message>
guardar documento y luego git push
</commit_message>
<xml_diff>
--- a/DOCUMENTACIÓN.docx
+++ b/DOCUMENTACIÓN.docx
@@ -21,27 +21,193 @@
     </w:p>
     <w:p>
       <w:pPr>
-        <w:rPr>
-          <w:u w:val="single"/>
-          <w:lang w:eastAsia="es-ES"/>
-        </w:rPr>
-      </w:pPr>
+        <w:pStyle w:val="Ttulo1"/>
+        <w:rPr>
+          <w:lang w:eastAsia="es-ES"/>
+        </w:rPr>
+      </w:pPr>
+      <w:r>
+        <w:rPr>
+          <w:lang w:eastAsia="es-ES"/>
+        </w:rPr>
+        <w:t>Pá</w:t>
+      </w:r>
+      <w:r>
+        <w:rPr>
+          <w:lang w:eastAsia="es-ES"/>
+        </w:rPr>
+        <w:t>gina Web HTML, CSS, JS</w:t>
+      </w:r>
+    </w:p>
+    <w:p>
+      <w:pPr>
+        <w:rPr>
+          <w:lang w:eastAsia="es-ES"/>
+        </w:rPr>
+      </w:pPr>
+      <w:r>
+        <w:rPr>
+          <w:lang w:eastAsia="es-ES"/>
+        </w:rPr>
+        <w:t>Al entrar a página principal, aparece texto personalizado y fotos de nuestro co</w:t>
+      </w:r>
+      <w:r>
+        <w:rPr>
+          <w:lang w:eastAsia="es-ES"/>
+        </w:rPr>
+        <w:t xml:space="preserve">mplejo. Más abajo hay botones, </w:t>
+      </w:r>
+      <w:r>
+        <w:rPr>
+          <w:lang w:eastAsia="es-ES"/>
+        </w:rPr>
+        <w:t xml:space="preserve">que te llevan a registrarse. Allí puedes poner tus datos personales para registrarse. </w:t>
+      </w:r>
+    </w:p>
+    <w:p>
+      <w:pPr>
+        <w:rPr>
+          <w:shd w:val="clear" w:color="auto" w:fill="FFFFFF"/>
+        </w:rPr>
+      </w:pPr>
+      <w:r>
+        <w:rPr>
+          <w:lang w:eastAsia="es-ES"/>
+        </w:rPr>
+        <w:t xml:space="preserve">A </w:t>
+      </w:r>
+      <w:proofErr w:type="gramStart"/>
+      <w:r>
+        <w:rPr>
+          <w:lang w:eastAsia="es-ES"/>
+        </w:rPr>
+        <w:t>continuación</w:t>
+      </w:r>
+      <w:proofErr w:type="gramEnd"/>
+      <w:r>
+        <w:rPr>
+          <w:lang w:eastAsia="es-ES"/>
+        </w:rPr>
+        <w:t xml:space="preserve"> se muestran botones pulsando sobre los cuales podrá conocer más información so</w:t>
+      </w:r>
+      <w:r>
+        <w:rPr>
+          <w:lang w:eastAsia="es-ES"/>
+        </w:rPr>
+        <w:t>bre el restaurante o gimnasio.</w:t>
+      </w:r>
+      <w:r>
+        <w:rPr>
+          <w:rFonts w:ascii="Tahoma" w:hAnsi="Tahoma" w:cs="Tahoma"/>
+          <w:sz w:val="27"/>
+          <w:szCs w:val="27"/>
+          <w:shd w:val="clear" w:color="auto" w:fill="FFFFFF"/>
+        </w:rPr>
+        <w:t xml:space="preserve"> </w:t>
+      </w:r>
+      <w:r>
+        <w:rPr>
+          <w:shd w:val="clear" w:color="auto" w:fill="FFFFFF"/>
+        </w:rPr>
+        <w:t>All</w:t>
+      </w:r>
       <w:bookmarkStart w:id="0" w:name="_GoBack"/>
       <w:bookmarkEnd w:id="0"/>
-    </w:p>
-    <w:p>
-      <w:pPr>
-        <w:rPr>
-          <w:lang w:eastAsia="es-ES"/>
-        </w:rPr>
-      </w:pPr>
-    </w:p>
-    <w:p>
-      <w:pPr>
-        <w:rPr>
-          <w:lang w:eastAsia="es-ES"/>
-        </w:rPr>
-      </w:pPr>
+      <w:r>
+        <w:rPr>
+          <w:shd w:val="clear" w:color="auto" w:fill="FFFFFF"/>
+        </w:rPr>
+        <w:t>í también encontrará un botón de menú. Al hacer clic en él, accede</w:t>
+      </w:r>
+      <w:r>
+        <w:rPr>
+          <w:shd w:val="clear" w:color="auto" w:fill="FFFFFF"/>
+        </w:rPr>
+        <w:t>rá a una página web con el menú</w:t>
+      </w:r>
+      <w:r>
+        <w:rPr>
+          <w:shd w:val="clear" w:color="auto" w:fill="FFFFFF"/>
+        </w:rPr>
+        <w:t xml:space="preserve"> de nuestro restaurante. También en el apartado de actividades encontrarás un botón que te llevará a una página con todas las actividades de nuestro complejo. Allí podrás </w:t>
+      </w:r>
+      <w:r>
+        <w:rPr>
+          <w:shd w:val="clear" w:color="auto" w:fill="FFFFFF"/>
+        </w:rPr>
+        <w:t xml:space="preserve">fotos de </w:t>
+      </w:r>
+      <w:r>
+        <w:rPr>
+          <w:shd w:val="clear" w:color="auto" w:fill="FFFFFF"/>
+        </w:rPr>
+        <w:t>nuestros deportes</w:t>
+      </w:r>
+      <w:r>
+        <w:rPr>
+          <w:rFonts w:ascii="Tahoma" w:hAnsi="Tahoma" w:cs="Tahoma"/>
+          <w:shd w:val="clear" w:color="auto" w:fill="FFFFFF"/>
+        </w:rPr>
+        <w:t>.</w:t>
+      </w:r>
+      <w:r>
+        <w:rPr>
+          <w:rFonts w:ascii="Tahoma" w:hAnsi="Tahoma" w:cs="Tahoma"/>
+          <w:sz w:val="27"/>
+          <w:szCs w:val="27"/>
+          <w:shd w:val="clear" w:color="auto" w:fill="FFFFFF"/>
+        </w:rPr>
+        <w:t xml:space="preserve"> </w:t>
+      </w:r>
+      <w:r>
+        <w:rPr>
+          <w:lang w:eastAsia="es-ES"/>
+        </w:rPr>
+        <w:t xml:space="preserve">  </w:t>
+      </w:r>
+      <w:r>
+        <w:rPr>
+          <w:lang w:eastAsia="es-ES"/>
+        </w:rPr>
+        <w:t>También hay un botón en nuestro sitio web que lo lleva a una galería de fotos.  Allí podrás hacerte una mejor idea de cómo son nuestros lugares.  Casi al final hay un mapa.  Podrás utilizarlo para estar seguro de la dirección de nuestro establecimiento.  En la parte inferior hay un enlace a nuestra página de políticas.</w:t>
+      </w:r>
+      <w:r>
+        <w:rPr>
+          <w:lang w:eastAsia="es-ES"/>
+        </w:rPr>
+        <w:t xml:space="preserve"> </w:t>
+      </w:r>
+      <w:r>
+        <w:t>Allí</w:t>
+      </w:r>
+      <w:r>
+        <w:rPr>
+          <w:shd w:val="clear" w:color="auto" w:fill="FFFFFF"/>
+        </w:rPr>
+        <w:t xml:space="preserve"> podrá leer más sobre todas las partes de nuestra política de privacidad.</w:t>
+      </w:r>
+    </w:p>
+    <w:p>
+      <w:pPr>
+        <w:rPr>
+          <w:lang w:eastAsia="es-ES"/>
+        </w:rPr>
+      </w:pPr>
+      <w:r>
+        <w:rPr>
+          <w:shd w:val="clear" w:color="auto" w:fill="FFFFFF"/>
+        </w:rPr>
+        <w:t xml:space="preserve">En cuanto a la parte de HTML y </w:t>
+      </w:r>
+      <w:r>
+        <w:t>CSS</w:t>
+      </w:r>
+      <w:r>
+        <w:rPr>
+          <w:shd w:val="clear" w:color="auto" w:fill="FFFFFF"/>
+        </w:rPr>
+        <w:t>, intentamos que todo fuera lo más bonito y correcto posible. Tomamos información de Internet para mejorar la apariencia de nuestro sitio. Puedes notar esto en el encabezado cuando accedes a la página principal, o en el pie de página en forma de ondas en la parte inferior. También utilizamos JavaScript para mejorar la funcionalidad de nuestro sitio.</w:t>
+      </w:r>
     </w:p>
     <w:p>
       <w:pPr>
@@ -139,36 +305,68 @@
           <w:rFonts w:eastAsia="Times New Roman"/>
           <w:lang w:eastAsia="es-ES"/>
         </w:rPr>
-        <w:t>XML,XSD: JERARQUIZACION DE GUARDADO DE DATOS</w:t>
-      </w:r>
-    </w:p>
-    <w:p>
-      <w:pPr>
-        <w:spacing w:after="0" w:line="240" w:lineRule="auto"/>
-        <w:rPr>
-          <w:rFonts w:ascii="Times New Roman" w:eastAsia="Times New Roman" w:hAnsi="Times New Roman" w:cs="Times New Roman"/>
-          <w:sz w:val="24"/>
-          <w:szCs w:val="24"/>
-          <w:lang w:eastAsia="es-ES"/>
-        </w:rPr>
-      </w:pPr>
-    </w:p>
-    <w:p>
-      <w:pPr>
-        <w:spacing w:after="0" w:line="240" w:lineRule="auto"/>
-        <w:rPr>
-          <w:rFonts w:ascii="Arial" w:eastAsia="Times New Roman" w:hAnsi="Arial" w:cs="Arial"/>
-          <w:color w:val="000000"/>
-          <w:lang w:eastAsia="es-ES"/>
-        </w:rPr>
-      </w:pPr>
-      <w:r>
-        <w:rPr>
-          <w:rFonts w:ascii="Arial" w:eastAsia="Times New Roman" w:hAnsi="Arial" w:cs="Arial"/>
-          <w:color w:val="000000"/>
-          <w:lang w:eastAsia="es-ES"/>
-        </w:rPr>
-        <w:t xml:space="preserve">Hemos hecho un esquema de guardado de datos con respecto a las tablas "Deportistas" y "Comensales" en las cuales hemos puesto patrones y restricciones para que el guardado de datos sea correcto y fiel a el orden y contenido de las tablas </w:t>
+        <w:t>XML,</w:t>
+      </w:r>
+      <w:r>
+        <w:rPr>
+          <w:rFonts w:eastAsia="Times New Roman"/>
+          <w:lang w:eastAsia="es-ES"/>
+        </w:rPr>
+        <w:t xml:space="preserve"> </w:t>
+      </w:r>
+      <w:r>
+        <w:rPr>
+          <w:rFonts w:eastAsia="Times New Roman"/>
+          <w:lang w:eastAsia="es-ES"/>
+        </w:rPr>
+        <w:t>XSD: JERARQUIZACION DE GUARDADO DE DATOS</w:t>
+      </w:r>
+    </w:p>
+    <w:p>
+      <w:pPr>
+        <w:spacing w:after="0" w:line="240" w:lineRule="auto"/>
+        <w:rPr>
+          <w:rFonts w:ascii="Times New Roman" w:eastAsia="Times New Roman" w:hAnsi="Times New Roman" w:cs="Times New Roman"/>
+          <w:sz w:val="24"/>
+          <w:szCs w:val="24"/>
+          <w:lang w:eastAsia="es-ES"/>
+        </w:rPr>
+      </w:pPr>
+    </w:p>
+    <w:p>
+      <w:pPr>
+        <w:spacing w:after="0" w:line="240" w:lineRule="auto"/>
+        <w:rPr>
+          <w:rFonts w:ascii="Arial" w:eastAsia="Times New Roman" w:hAnsi="Arial" w:cs="Arial"/>
+          <w:color w:val="000000"/>
+          <w:lang w:eastAsia="es-ES"/>
+        </w:rPr>
+      </w:pPr>
+      <w:r>
+        <w:rPr>
+          <w:rFonts w:ascii="Arial" w:eastAsia="Times New Roman" w:hAnsi="Arial" w:cs="Arial"/>
+          <w:color w:val="000000"/>
+          <w:lang w:eastAsia="es-ES"/>
+        </w:rPr>
+        <w:t xml:space="preserve">Hemos hecho un esquema de guardado de datos con respecto a las tablas "Deportistas" y "Comensales" en las cuales hemos puesto patrones y restricciones para que el guardado de datos sea correcto y fiel a </w:t>
+      </w:r>
+      <w:proofErr w:type="spellStart"/>
+      <w:r>
+        <w:rPr>
+          <w:rFonts w:ascii="Arial" w:eastAsia="Times New Roman" w:hAnsi="Arial" w:cs="Arial"/>
+          <w:color w:val="000000"/>
+          <w:lang w:eastAsia="es-ES"/>
+        </w:rPr>
+        <w:t>el</w:t>
+      </w:r>
+      <w:proofErr w:type="spellEnd"/>
+      <w:r>
+        <w:rPr>
+          <w:rFonts w:ascii="Arial" w:eastAsia="Times New Roman" w:hAnsi="Arial" w:cs="Arial"/>
+          <w:color w:val="000000"/>
+          <w:lang w:eastAsia="es-ES"/>
+        </w:rPr>
+        <w:t xml:space="preserve"> orden y contenido de las tablas </w:t>
       </w:r>
     </w:p>
     <w:p>
@@ -199,6 +397,7 @@
           <w:szCs w:val="24"/>
           <w:lang w:eastAsia="es-ES"/>
         </w:rPr>
+        <w:lastRenderedPageBreak/>
         <w:drawing>
           <wp:inline distT="0" distB="0" distL="0" distR="0">
             <wp:extent cx="3305636" cy="2172003"/>
@@ -484,7 +683,25 @@
           <w:color w:val="000000"/>
           <w:lang w:eastAsia="es-ES"/>
         </w:rPr>
-        <w:t xml:space="preserve">Dentro del código de PHP se empieza extrayendo los valores de los campos del formulario, dependiendo del método usado en el formulario(POST y GET). </w:t>
+        <w:t xml:space="preserve">Dentro del código de PHP se empieza extrayendo los valores de los campos del formulario, dependiendo del método usado en el </w:t>
+      </w:r>
+      <w:proofErr w:type="gramStart"/>
+      <w:r>
+        <w:rPr>
+          <w:rFonts w:ascii="Arial" w:eastAsia="Times New Roman" w:hAnsi="Arial" w:cs="Arial"/>
+          <w:color w:val="000000"/>
+          <w:lang w:eastAsia="es-ES"/>
+        </w:rPr>
+        <w:t>formulario(</w:t>
+      </w:r>
+      <w:proofErr w:type="gramEnd"/>
+      <w:r>
+        <w:rPr>
+          <w:rFonts w:ascii="Arial" w:eastAsia="Times New Roman" w:hAnsi="Arial" w:cs="Arial"/>
+          <w:color w:val="000000"/>
+          <w:lang w:eastAsia="es-ES"/>
+        </w:rPr>
+        <w:t xml:space="preserve">POST y GET). </w:t>
       </w:r>
     </w:p>
     <w:p>
@@ -562,7 +779,6 @@
           <w:color w:val="000000"/>
           <w:lang w:eastAsia="es-ES"/>
         </w:rPr>
-        <w:lastRenderedPageBreak/>
         <w:t>Luego se crea la conexión a la base de datos, creando variables que guardan los parámetros para la conexión y usándolos en otra variable para la conexión: </w:t>
       </w:r>
     </w:p>
@@ -585,16 +801,9 @@
           <w:color w:val="000000"/>
           <w:lang w:eastAsia="es-ES"/>
         </w:rPr>
-        <w:t>$conn = new mysqli($servidor, $usuario, $password, $basedatos);</w:t>
-      </w:r>
-      <w:r>
-        <w:rPr>
-          <w:rFonts w:ascii="Arial" w:eastAsia="Times New Roman" w:hAnsi="Arial" w:cs="Arial"/>
-          <w:color w:val="000000"/>
-          <w:lang w:eastAsia="es-ES"/>
-        </w:rPr>
-        <w:t xml:space="preserve"> y luego se verifica la conexión por si hay errores al conectarse. Tras verificar la conexión, se crean variables con la query a ejecutar en la base de datos y esas variable se ejecutan llamando a la variable de la conexión: </w:t>
-      </w:r>
+        <w:t>$</w:t>
+      </w:r>
+      <w:proofErr w:type="spellStart"/>
       <w:r>
         <w:rPr>
           <w:rFonts w:ascii="Arial" w:eastAsia="Times New Roman" w:hAnsi="Arial" w:cs="Arial"/>
@@ -603,16 +812,9 @@
           <w:color w:val="000000"/>
           <w:lang w:eastAsia="es-ES"/>
         </w:rPr>
-        <w:t>$conn-&gt;query($consulta).</w:t>
-      </w:r>
-      <w:r>
-        <w:rPr>
-          <w:rFonts w:ascii="Arial" w:eastAsia="Times New Roman" w:hAnsi="Arial" w:cs="Arial"/>
-          <w:color w:val="000000"/>
-          <w:lang w:eastAsia="es-ES"/>
-        </w:rPr>
-        <w:t xml:space="preserve"> Tras haber hecho todas las query necesarias, se cierra la conexión: </w:t>
-      </w:r>
+        <w:t>conn</w:t>
+      </w:r>
+      <w:proofErr w:type="spellEnd"/>
       <w:r>
         <w:rPr>
           <w:rFonts w:ascii="Arial" w:eastAsia="Times New Roman" w:hAnsi="Arial" w:cs="Arial"/>
@@ -621,7 +823,275 @@
           <w:color w:val="000000"/>
           <w:lang w:eastAsia="es-ES"/>
         </w:rPr>
-        <w:t>$conn-&gt;close();</w:t>
+        <w:t xml:space="preserve"> = new </w:t>
+      </w:r>
+      <w:proofErr w:type="spellStart"/>
+      <w:proofErr w:type="gramStart"/>
+      <w:r>
+        <w:rPr>
+          <w:rFonts w:ascii="Arial" w:eastAsia="Times New Roman" w:hAnsi="Arial" w:cs="Arial"/>
+          <w:b/>
+          <w:bCs/>
+          <w:color w:val="000000"/>
+          <w:lang w:eastAsia="es-ES"/>
+        </w:rPr>
+        <w:t>mysqli</w:t>
+      </w:r>
+      <w:proofErr w:type="spellEnd"/>
+      <w:r>
+        <w:rPr>
+          <w:rFonts w:ascii="Arial" w:eastAsia="Times New Roman" w:hAnsi="Arial" w:cs="Arial"/>
+          <w:b/>
+          <w:bCs/>
+          <w:color w:val="000000"/>
+          <w:lang w:eastAsia="es-ES"/>
+        </w:rPr>
+        <w:t>(</w:t>
+      </w:r>
+      <w:proofErr w:type="gramEnd"/>
+      <w:r>
+        <w:rPr>
+          <w:rFonts w:ascii="Arial" w:eastAsia="Times New Roman" w:hAnsi="Arial" w:cs="Arial"/>
+          <w:b/>
+          <w:bCs/>
+          <w:color w:val="000000"/>
+          <w:lang w:eastAsia="es-ES"/>
+        </w:rPr>
+        <w:t>$servidor, $usuario, $</w:t>
+      </w:r>
+      <w:proofErr w:type="spellStart"/>
+      <w:r>
+        <w:rPr>
+          <w:rFonts w:ascii="Arial" w:eastAsia="Times New Roman" w:hAnsi="Arial" w:cs="Arial"/>
+          <w:b/>
+          <w:bCs/>
+          <w:color w:val="000000"/>
+          <w:lang w:eastAsia="es-ES"/>
+        </w:rPr>
+        <w:t>password</w:t>
+      </w:r>
+      <w:proofErr w:type="spellEnd"/>
+      <w:r>
+        <w:rPr>
+          <w:rFonts w:ascii="Arial" w:eastAsia="Times New Roman" w:hAnsi="Arial" w:cs="Arial"/>
+          <w:b/>
+          <w:bCs/>
+          <w:color w:val="000000"/>
+          <w:lang w:eastAsia="es-ES"/>
+        </w:rPr>
+        <w:t>, $</w:t>
+      </w:r>
+      <w:proofErr w:type="spellStart"/>
+      <w:r>
+        <w:rPr>
+          <w:rFonts w:ascii="Arial" w:eastAsia="Times New Roman" w:hAnsi="Arial" w:cs="Arial"/>
+          <w:b/>
+          <w:bCs/>
+          <w:color w:val="000000"/>
+          <w:lang w:eastAsia="es-ES"/>
+        </w:rPr>
+        <w:t>basedatos</w:t>
+      </w:r>
+      <w:proofErr w:type="spellEnd"/>
+      <w:r>
+        <w:rPr>
+          <w:rFonts w:ascii="Arial" w:eastAsia="Times New Roman" w:hAnsi="Arial" w:cs="Arial"/>
+          <w:b/>
+          <w:bCs/>
+          <w:color w:val="000000"/>
+          <w:lang w:eastAsia="es-ES"/>
+        </w:rPr>
+        <w:t>);</w:t>
+      </w:r>
+      <w:r>
+        <w:rPr>
+          <w:rFonts w:ascii="Arial" w:eastAsia="Times New Roman" w:hAnsi="Arial" w:cs="Arial"/>
+          <w:color w:val="000000"/>
+          <w:lang w:eastAsia="es-ES"/>
+        </w:rPr>
+        <w:t xml:space="preserve"> y luego se verifica la conexión por si hay errores al conectarse. Tras verificar la conexión, se crean variables con la </w:t>
+      </w:r>
+      <w:proofErr w:type="spellStart"/>
+      <w:r>
+        <w:rPr>
+          <w:rFonts w:ascii="Arial" w:eastAsia="Times New Roman" w:hAnsi="Arial" w:cs="Arial"/>
+          <w:color w:val="000000"/>
+          <w:lang w:eastAsia="es-ES"/>
+        </w:rPr>
+        <w:t>query</w:t>
+      </w:r>
+      <w:proofErr w:type="spellEnd"/>
+      <w:r>
+        <w:rPr>
+          <w:rFonts w:ascii="Arial" w:eastAsia="Times New Roman" w:hAnsi="Arial" w:cs="Arial"/>
+          <w:color w:val="000000"/>
+          <w:lang w:eastAsia="es-ES"/>
+        </w:rPr>
+        <w:t xml:space="preserve"> a ejecutar en la base de datos y </w:t>
+      </w:r>
+      <w:proofErr w:type="gramStart"/>
+      <w:r>
+        <w:rPr>
+          <w:rFonts w:ascii="Arial" w:eastAsia="Times New Roman" w:hAnsi="Arial" w:cs="Arial"/>
+          <w:color w:val="000000"/>
+          <w:lang w:eastAsia="es-ES"/>
+        </w:rPr>
+        <w:t>esas variable</w:t>
+      </w:r>
+      <w:proofErr w:type="gramEnd"/>
+      <w:r>
+        <w:rPr>
+          <w:rFonts w:ascii="Arial" w:eastAsia="Times New Roman" w:hAnsi="Arial" w:cs="Arial"/>
+          <w:color w:val="000000"/>
+          <w:lang w:eastAsia="es-ES"/>
+        </w:rPr>
+        <w:t xml:space="preserve"> se ejecutan llamando a la variable de la conexión: </w:t>
+      </w:r>
+      <w:r>
+        <w:rPr>
+          <w:rFonts w:ascii="Arial" w:eastAsia="Times New Roman" w:hAnsi="Arial" w:cs="Arial"/>
+          <w:b/>
+          <w:bCs/>
+          <w:color w:val="000000"/>
+          <w:lang w:eastAsia="es-ES"/>
+        </w:rPr>
+        <w:t>$</w:t>
+      </w:r>
+      <w:proofErr w:type="spellStart"/>
+      <w:r>
+        <w:rPr>
+          <w:rFonts w:ascii="Arial" w:eastAsia="Times New Roman" w:hAnsi="Arial" w:cs="Arial"/>
+          <w:b/>
+          <w:bCs/>
+          <w:color w:val="000000"/>
+          <w:lang w:eastAsia="es-ES"/>
+        </w:rPr>
+        <w:t>conn</w:t>
+      </w:r>
+      <w:proofErr w:type="spellEnd"/>
+      <w:r>
+        <w:rPr>
+          <w:rFonts w:ascii="Arial" w:eastAsia="Times New Roman" w:hAnsi="Arial" w:cs="Arial"/>
+          <w:b/>
+          <w:bCs/>
+          <w:color w:val="000000"/>
+          <w:lang w:eastAsia="es-ES"/>
+        </w:rPr>
+        <w:t>-&gt;</w:t>
+      </w:r>
+      <w:proofErr w:type="spellStart"/>
+      <w:r>
+        <w:rPr>
+          <w:rFonts w:ascii="Arial" w:eastAsia="Times New Roman" w:hAnsi="Arial" w:cs="Arial"/>
+          <w:b/>
+          <w:bCs/>
+          <w:color w:val="000000"/>
+          <w:lang w:eastAsia="es-ES"/>
+        </w:rPr>
+        <w:t>query</w:t>
+      </w:r>
+      <w:proofErr w:type="spellEnd"/>
+      <w:r>
+        <w:rPr>
+          <w:rFonts w:ascii="Arial" w:eastAsia="Times New Roman" w:hAnsi="Arial" w:cs="Arial"/>
+          <w:b/>
+          <w:bCs/>
+          <w:color w:val="000000"/>
+          <w:lang w:eastAsia="es-ES"/>
+        </w:rPr>
+        <w:t>($consulta).</w:t>
+      </w:r>
+      <w:r>
+        <w:rPr>
+          <w:rFonts w:ascii="Arial" w:eastAsia="Times New Roman" w:hAnsi="Arial" w:cs="Arial"/>
+          <w:color w:val="000000"/>
+          <w:lang w:eastAsia="es-ES"/>
+        </w:rPr>
+        <w:t xml:space="preserve"> Tras haber hecho todas las </w:t>
+      </w:r>
+      <w:proofErr w:type="spellStart"/>
+      <w:r>
+        <w:rPr>
+          <w:rFonts w:ascii="Arial" w:eastAsia="Times New Roman" w:hAnsi="Arial" w:cs="Arial"/>
+          <w:color w:val="000000"/>
+          <w:lang w:eastAsia="es-ES"/>
+        </w:rPr>
+        <w:t>query</w:t>
+      </w:r>
+      <w:proofErr w:type="spellEnd"/>
+      <w:r>
+        <w:rPr>
+          <w:rFonts w:ascii="Arial" w:eastAsia="Times New Roman" w:hAnsi="Arial" w:cs="Arial"/>
+          <w:color w:val="000000"/>
+          <w:lang w:eastAsia="es-ES"/>
+        </w:rPr>
+        <w:t xml:space="preserve"> necesarias, se cierra la conexión: </w:t>
+      </w:r>
+      <w:r>
+        <w:rPr>
+          <w:rFonts w:ascii="Arial" w:eastAsia="Times New Roman" w:hAnsi="Arial" w:cs="Arial"/>
+          <w:b/>
+          <w:bCs/>
+          <w:color w:val="000000"/>
+          <w:lang w:eastAsia="es-ES"/>
+        </w:rPr>
+        <w:t>$</w:t>
+      </w:r>
+      <w:proofErr w:type="spellStart"/>
+      <w:r>
+        <w:rPr>
+          <w:rFonts w:ascii="Arial" w:eastAsia="Times New Roman" w:hAnsi="Arial" w:cs="Arial"/>
+          <w:b/>
+          <w:bCs/>
+          <w:color w:val="000000"/>
+          <w:lang w:eastAsia="es-ES"/>
+        </w:rPr>
+        <w:t>conn</w:t>
+      </w:r>
+      <w:proofErr w:type="spellEnd"/>
+      <w:r>
+        <w:rPr>
+          <w:rFonts w:ascii="Arial" w:eastAsia="Times New Roman" w:hAnsi="Arial" w:cs="Arial"/>
+          <w:b/>
+          <w:bCs/>
+          <w:color w:val="000000"/>
+          <w:lang w:eastAsia="es-ES"/>
+        </w:rPr>
+        <w:t>-&gt;</w:t>
+      </w:r>
+      <w:proofErr w:type="spellStart"/>
+      <w:proofErr w:type="gramStart"/>
+      <w:r>
+        <w:rPr>
+          <w:rFonts w:ascii="Arial" w:eastAsia="Times New Roman" w:hAnsi="Arial" w:cs="Arial"/>
+          <w:b/>
+          <w:bCs/>
+          <w:color w:val="000000"/>
+          <w:lang w:eastAsia="es-ES"/>
+        </w:rPr>
+        <w:t>close</w:t>
+      </w:r>
+      <w:proofErr w:type="spellEnd"/>
+      <w:r>
+        <w:rPr>
+          <w:rFonts w:ascii="Arial" w:eastAsia="Times New Roman" w:hAnsi="Arial" w:cs="Arial"/>
+          <w:b/>
+          <w:bCs/>
+          <w:color w:val="000000"/>
+          <w:lang w:eastAsia="es-ES"/>
+        </w:rPr>
+        <w:t>(</w:t>
+      </w:r>
+      <w:proofErr w:type="gramEnd"/>
+      <w:r>
+        <w:rPr>
+          <w:rFonts w:ascii="Arial" w:eastAsia="Times New Roman" w:hAnsi="Arial" w:cs="Arial"/>
+          <w:b/>
+          <w:bCs/>
+          <w:color w:val="000000"/>
+          <w:lang w:eastAsia="es-ES"/>
+        </w:rPr>
+        <w:t>);</w:t>
       </w:r>
     </w:p>
     <w:p>
@@ -724,36 +1194,129 @@
           <w:color w:val="000000"/>
           <w:lang w:eastAsia="es-ES"/>
         </w:rPr>
-        <w:t>Tras eso se hizo un código JavaScript para que al enviar el formulario, saliera un Pop-Up en la parte superior de la pantalla indicando si se ha hecho la reserva correctamente o no. Si la reserva se guarda sin problemas en la base de datos, en el Pop-Up saldrá el Nombre y apellido del/de la solicitante además de su correo electrónico y tras 5 segundos, será redirigido/a a la página principal. En caso de haber cualquier error en la solicitud por campos dejados en blanco, se notificará mediante un Pop-Up con un mensaje de error que dice "Todos los campos deben de ser rellenados, inténtelo de nuevo" y la página se recargará para que el formulario se vuelva a rellenar</w:t>
-      </w:r>
-    </w:p>
-    <w:p>
-      <w:pPr>
-        <w:spacing w:after="0" w:line="240" w:lineRule="auto"/>
-        <w:rPr>
-          <w:rFonts w:ascii="Times New Roman" w:eastAsia="Times New Roman" w:hAnsi="Times New Roman" w:cs="Times New Roman"/>
-          <w:sz w:val="24"/>
-          <w:szCs w:val="24"/>
-          <w:lang w:eastAsia="es-ES"/>
-        </w:rPr>
-      </w:pPr>
-    </w:p>
-    <w:p>
-      <w:pPr>
-        <w:spacing w:after="0" w:line="240" w:lineRule="auto"/>
-        <w:rPr>
-          <w:rFonts w:ascii="Arial" w:eastAsia="Times New Roman" w:hAnsi="Arial" w:cs="Arial"/>
-          <w:color w:val="000000"/>
-          <w:lang w:eastAsia="es-ES"/>
-        </w:rPr>
-      </w:pPr>
-      <w:r>
-        <w:rPr>
-          <w:rFonts w:ascii="Arial" w:eastAsia="Times New Roman" w:hAnsi="Arial" w:cs="Arial"/>
-          <w:color w:val="000000"/>
-          <w:lang w:eastAsia="es-ES"/>
-        </w:rPr>
-        <w:t xml:space="preserve">Eso se hizo con una función de JavaScript llamada "Mensaje()" que se ejecuta tras enviar el formulario. Esta función extrae los datos del formulario y los guarda en variables, para luego usarlas en la condición. Si la condición se cumple, se crea un window.alert() dentro de un timeOut para que haya 5 segundos de espera tras el Pop-Up y se redirija a la página principal </w:t>
+        <w:t xml:space="preserve">Tras eso se hizo un código JavaScript para </w:t>
+      </w:r>
+      <w:proofErr w:type="gramStart"/>
+      <w:r>
+        <w:rPr>
+          <w:rFonts w:ascii="Arial" w:eastAsia="Times New Roman" w:hAnsi="Arial" w:cs="Arial"/>
+          <w:color w:val="000000"/>
+          <w:lang w:eastAsia="es-ES"/>
+        </w:rPr>
+        <w:t>que</w:t>
+      </w:r>
+      <w:proofErr w:type="gramEnd"/>
+      <w:r>
+        <w:rPr>
+          <w:rFonts w:ascii="Arial" w:eastAsia="Times New Roman" w:hAnsi="Arial" w:cs="Arial"/>
+          <w:color w:val="000000"/>
+          <w:lang w:eastAsia="es-ES"/>
+        </w:rPr>
+        <w:t xml:space="preserve"> al enviar el formulario, saliera un Pop-Up en la parte superior de la pantalla indicando si se ha hecho la reserva correctamente o no. Si la reserva se guarda sin problemas en la base de datos, en el Pop-Up saldrá el Nombre y apellido del/de la solicitante además de su correo electrónico y tras 5 segundos, será redirigido/a </w:t>
+      </w:r>
+      <w:proofErr w:type="spellStart"/>
+      <w:r>
+        <w:rPr>
+          <w:rFonts w:ascii="Arial" w:eastAsia="Times New Roman" w:hAnsi="Arial" w:cs="Arial"/>
+          <w:color w:val="000000"/>
+          <w:lang w:eastAsia="es-ES"/>
+        </w:rPr>
+        <w:t>a</w:t>
+      </w:r>
+      <w:proofErr w:type="spellEnd"/>
+      <w:r>
+        <w:rPr>
+          <w:rFonts w:ascii="Arial" w:eastAsia="Times New Roman" w:hAnsi="Arial" w:cs="Arial"/>
+          <w:color w:val="000000"/>
+          <w:lang w:eastAsia="es-ES"/>
+        </w:rPr>
+        <w:t xml:space="preserve"> la página principal. En caso de haber cualquier error en la solicitud por campos dejados en blanco, se notificará mediante un Pop-Up con un mensaje de error que dice "Todos los campos deben de ser rellenados, inténtelo de nuevo" y la página se recargará para que el formulario se vuelva a rellenar</w:t>
+      </w:r>
+    </w:p>
+    <w:p>
+      <w:pPr>
+        <w:spacing w:after="0" w:line="240" w:lineRule="auto"/>
+        <w:rPr>
+          <w:rFonts w:ascii="Times New Roman" w:eastAsia="Times New Roman" w:hAnsi="Times New Roman" w:cs="Times New Roman"/>
+          <w:sz w:val="24"/>
+          <w:szCs w:val="24"/>
+          <w:lang w:eastAsia="es-ES"/>
+        </w:rPr>
+      </w:pPr>
+    </w:p>
+    <w:p>
+      <w:pPr>
+        <w:spacing w:after="0" w:line="240" w:lineRule="auto"/>
+        <w:rPr>
+          <w:rFonts w:ascii="Arial" w:eastAsia="Times New Roman" w:hAnsi="Arial" w:cs="Arial"/>
+          <w:color w:val="000000"/>
+          <w:lang w:eastAsia="es-ES"/>
+        </w:rPr>
+      </w:pPr>
+      <w:r>
+        <w:rPr>
+          <w:rFonts w:ascii="Arial" w:eastAsia="Times New Roman" w:hAnsi="Arial" w:cs="Arial"/>
+          <w:color w:val="000000"/>
+          <w:lang w:eastAsia="es-ES"/>
+        </w:rPr>
+        <w:t>Eso se hizo con una función de JavaScript llamada "</w:t>
+      </w:r>
+      <w:proofErr w:type="gramStart"/>
+      <w:r>
+        <w:rPr>
+          <w:rFonts w:ascii="Arial" w:eastAsia="Times New Roman" w:hAnsi="Arial" w:cs="Arial"/>
+          <w:color w:val="000000"/>
+          <w:lang w:eastAsia="es-ES"/>
+        </w:rPr>
+        <w:t>Mensaje(</w:t>
+      </w:r>
+      <w:proofErr w:type="gramEnd"/>
+      <w:r>
+        <w:rPr>
+          <w:rFonts w:ascii="Arial" w:eastAsia="Times New Roman" w:hAnsi="Arial" w:cs="Arial"/>
+          <w:color w:val="000000"/>
+          <w:lang w:eastAsia="es-ES"/>
+        </w:rPr>
+        <w:t xml:space="preserve">)" que se ejecuta tras enviar el formulario. Esta función extrae los datos del formulario y los guarda en variables, para luego usarlas en la condición. Si la condición se cumple, se crea un </w:t>
+      </w:r>
+      <w:proofErr w:type="spellStart"/>
+      <w:proofErr w:type="gramStart"/>
+      <w:r>
+        <w:rPr>
+          <w:rFonts w:ascii="Arial" w:eastAsia="Times New Roman" w:hAnsi="Arial" w:cs="Arial"/>
+          <w:color w:val="000000"/>
+          <w:lang w:eastAsia="es-ES"/>
+        </w:rPr>
+        <w:lastRenderedPageBreak/>
+        <w:t>window.alert</w:t>
+      </w:r>
+      <w:proofErr w:type="spellEnd"/>
+      <w:proofErr w:type="gramEnd"/>
+      <w:r>
+        <w:rPr>
+          <w:rFonts w:ascii="Arial" w:eastAsia="Times New Roman" w:hAnsi="Arial" w:cs="Arial"/>
+          <w:color w:val="000000"/>
+          <w:lang w:eastAsia="es-ES"/>
+        </w:rPr>
+        <w:t xml:space="preserve">() dentro de un </w:t>
+      </w:r>
+      <w:proofErr w:type="spellStart"/>
+      <w:r>
+        <w:rPr>
+          <w:rFonts w:ascii="Arial" w:eastAsia="Times New Roman" w:hAnsi="Arial" w:cs="Arial"/>
+          <w:color w:val="000000"/>
+          <w:lang w:eastAsia="es-ES"/>
+        </w:rPr>
+        <w:t>timeOut</w:t>
+      </w:r>
+      <w:proofErr w:type="spellEnd"/>
+      <w:r>
+        <w:rPr>
+          <w:rFonts w:ascii="Arial" w:eastAsia="Times New Roman" w:hAnsi="Arial" w:cs="Arial"/>
+          <w:color w:val="000000"/>
+          <w:lang w:eastAsia="es-ES"/>
+        </w:rPr>
+        <w:t xml:space="preserve"> para que haya 5 segundos de espera tras el Pop-Up y se redirija a la página principal </w:t>
       </w:r>
     </w:p>
     <w:p>
@@ -862,111 +1425,1055 @@
           <w:rFonts w:eastAsia="Times New Roman"/>
           <w:lang w:eastAsia="es-ES"/>
         </w:rPr>
+        <w:t>JAVA, CONSULTAS A LA BASE DE DATOS(SWING)</w:t>
+      </w:r>
+    </w:p>
+    <w:p>
+      <w:pPr>
+        <w:spacing w:after="0" w:line="240" w:lineRule="auto"/>
+        <w:rPr>
+          <w:rFonts w:ascii="Times New Roman" w:eastAsia="Times New Roman" w:hAnsi="Times New Roman" w:cs="Times New Roman"/>
+          <w:sz w:val="24"/>
+          <w:szCs w:val="24"/>
+          <w:lang w:eastAsia="es-ES"/>
+        </w:rPr>
+      </w:pPr>
+    </w:p>
+    <w:p>
+      <w:pPr>
+        <w:spacing w:after="0" w:line="240" w:lineRule="auto"/>
+        <w:rPr>
+          <w:rFonts w:ascii="Times New Roman" w:eastAsia="Times New Roman" w:hAnsi="Times New Roman" w:cs="Times New Roman"/>
+          <w:sz w:val="24"/>
+          <w:szCs w:val="24"/>
+          <w:lang w:eastAsia="es-ES"/>
+        </w:rPr>
+      </w:pPr>
+      <w:r>
+        <w:rPr>
+          <w:rFonts w:ascii="Arial" w:eastAsia="Times New Roman" w:hAnsi="Arial" w:cs="Arial"/>
+          <w:color w:val="000000"/>
+          <w:lang w:eastAsia="es-ES"/>
+        </w:rPr>
+        <w:t xml:space="preserve">Al empezar, pensábamos hacer todas las </w:t>
+      </w:r>
+      <w:proofErr w:type="gramStart"/>
+      <w:r>
+        <w:rPr>
+          <w:rFonts w:ascii="Arial" w:eastAsia="Times New Roman" w:hAnsi="Arial" w:cs="Arial"/>
+          <w:color w:val="000000"/>
+          <w:lang w:eastAsia="es-ES"/>
+        </w:rPr>
+        <w:t>peticiones(</w:t>
+      </w:r>
+      <w:proofErr w:type="gramEnd"/>
+      <w:r>
+        <w:rPr>
+          <w:rFonts w:ascii="Arial" w:eastAsia="Times New Roman" w:hAnsi="Arial" w:cs="Arial"/>
+          <w:color w:val="000000"/>
+          <w:lang w:eastAsia="es-ES"/>
+        </w:rPr>
+        <w:t>las de ambos sectores) en una misma ventana y solo usar una ventana pero al final pensamos que sería mejor dividirlo en sectores para optimizar el código y facilitar su lectura al estar dividido.</w:t>
+      </w:r>
+    </w:p>
+    <w:p>
+      <w:pPr>
+        <w:spacing w:after="0" w:line="240" w:lineRule="auto"/>
+        <w:rPr>
+          <w:rFonts w:ascii="Times New Roman" w:eastAsia="Times New Roman" w:hAnsi="Times New Roman" w:cs="Times New Roman"/>
+          <w:sz w:val="24"/>
+          <w:szCs w:val="24"/>
+          <w:lang w:eastAsia="es-ES"/>
+        </w:rPr>
+      </w:pPr>
+    </w:p>
+    <w:p>
+      <w:pPr>
+        <w:spacing w:after="0" w:line="240" w:lineRule="auto"/>
+        <w:rPr>
+          <w:rFonts w:ascii="Times New Roman" w:eastAsia="Times New Roman" w:hAnsi="Times New Roman" w:cs="Times New Roman"/>
+          <w:sz w:val="24"/>
+          <w:szCs w:val="24"/>
+          <w:lang w:eastAsia="es-ES"/>
+        </w:rPr>
+      </w:pPr>
+      <w:r>
+        <w:rPr>
+          <w:rFonts w:ascii="Arial" w:eastAsia="Times New Roman" w:hAnsi="Arial" w:cs="Arial"/>
+          <w:color w:val="000000"/>
+          <w:lang w:eastAsia="es-ES"/>
+        </w:rPr>
+        <w:t xml:space="preserve">Programa Construido en Java SWING, este programa está hecho para que los empleados de MIIB Restauración &amp; Deporte puedan consultar registros de la base de datos sobre el Restaurante y el Gimnasio. Cuenta con tres ventanas, una en la que eliges el sector </w:t>
+      </w:r>
+      <w:proofErr w:type="spellStart"/>
+      <w:r>
+        <w:rPr>
+          <w:rFonts w:ascii="Arial" w:eastAsia="Times New Roman" w:hAnsi="Arial" w:cs="Arial"/>
+          <w:color w:val="000000"/>
+          <w:lang w:eastAsia="es-ES"/>
+        </w:rPr>
+        <w:t>de el</w:t>
+      </w:r>
+      <w:proofErr w:type="spellEnd"/>
+      <w:r>
+        <w:rPr>
+          <w:rFonts w:ascii="Arial" w:eastAsia="Times New Roman" w:hAnsi="Arial" w:cs="Arial"/>
+          <w:color w:val="000000"/>
+          <w:lang w:eastAsia="es-ES"/>
+        </w:rPr>
+        <w:t xml:space="preserve"> cual quieres extraer datos, usando un </w:t>
+      </w:r>
+      <w:proofErr w:type="spellStart"/>
+      <w:r>
+        <w:rPr>
+          <w:rFonts w:ascii="Arial" w:eastAsia="Times New Roman" w:hAnsi="Arial" w:cs="Arial"/>
+          <w:color w:val="000000"/>
+          <w:lang w:eastAsia="es-ES"/>
+        </w:rPr>
+        <w:t>JComboBox</w:t>
+      </w:r>
+      <w:proofErr w:type="spellEnd"/>
+      <w:r>
+        <w:rPr>
+          <w:rFonts w:ascii="Arial" w:eastAsia="Times New Roman" w:hAnsi="Arial" w:cs="Arial"/>
+          <w:color w:val="000000"/>
+          <w:lang w:eastAsia="es-ES"/>
+        </w:rPr>
+        <w:t xml:space="preserve"> para elegir el sector y un </w:t>
+      </w:r>
+      <w:proofErr w:type="spellStart"/>
+      <w:r>
+        <w:rPr>
+          <w:rFonts w:ascii="Arial" w:eastAsia="Times New Roman" w:hAnsi="Arial" w:cs="Arial"/>
+          <w:color w:val="000000"/>
+          <w:lang w:eastAsia="es-ES"/>
+        </w:rPr>
+        <w:t>JButton</w:t>
+      </w:r>
+      <w:proofErr w:type="spellEnd"/>
+      <w:r>
+        <w:rPr>
+          <w:rFonts w:ascii="Arial" w:eastAsia="Times New Roman" w:hAnsi="Arial" w:cs="Arial"/>
+          <w:color w:val="000000"/>
+          <w:lang w:eastAsia="es-ES"/>
+        </w:rPr>
+        <w:t xml:space="preserve"> para confirmar la elección. </w:t>
+      </w:r>
+      <w:proofErr w:type="gramStart"/>
+      <w:r>
+        <w:rPr>
+          <w:rFonts w:ascii="Arial" w:eastAsia="Times New Roman" w:hAnsi="Arial" w:cs="Arial"/>
+          <w:color w:val="000000"/>
+          <w:lang w:eastAsia="es-ES"/>
+        </w:rPr>
+        <w:t>Además</w:t>
+      </w:r>
+      <w:proofErr w:type="gramEnd"/>
+      <w:r>
+        <w:rPr>
+          <w:rFonts w:ascii="Arial" w:eastAsia="Times New Roman" w:hAnsi="Arial" w:cs="Arial"/>
+          <w:color w:val="000000"/>
+          <w:lang w:eastAsia="es-ES"/>
+        </w:rPr>
+        <w:t xml:space="preserve"> cuenta con un fondo azul y el logo que representa nuestra marca. Al confirmar la elección de sector, se abrirá la respectiva ventana por encima.</w:t>
+      </w:r>
+    </w:p>
+    <w:p>
+      <w:pPr>
+        <w:spacing w:after="240" w:line="240" w:lineRule="auto"/>
+        <w:rPr>
+          <w:rFonts w:ascii="Times New Roman" w:eastAsia="Times New Roman" w:hAnsi="Times New Roman" w:cs="Times New Roman"/>
+          <w:sz w:val="24"/>
+          <w:szCs w:val="24"/>
+          <w:lang w:eastAsia="es-ES"/>
+        </w:rPr>
+      </w:pPr>
+    </w:p>
+    <w:p>
+      <w:pPr>
+        <w:spacing w:after="0" w:line="240" w:lineRule="auto"/>
+        <w:rPr>
+          <w:rFonts w:ascii="Times New Roman" w:eastAsia="Times New Roman" w:hAnsi="Times New Roman" w:cs="Times New Roman"/>
+          <w:sz w:val="24"/>
+          <w:szCs w:val="24"/>
+          <w:lang w:eastAsia="es-ES"/>
+        </w:rPr>
+      </w:pPr>
+      <w:r>
+        <w:rPr>
+          <w:rFonts w:ascii="Arial" w:eastAsia="Times New Roman" w:hAnsi="Arial" w:cs="Arial"/>
+          <w:color w:val="000000"/>
+          <w:lang w:eastAsia="es-ES"/>
+        </w:rPr>
+        <w:t xml:space="preserve">Por otro </w:t>
+      </w:r>
+      <w:proofErr w:type="gramStart"/>
+      <w:r>
+        <w:rPr>
+          <w:rFonts w:ascii="Arial" w:eastAsia="Times New Roman" w:hAnsi="Arial" w:cs="Arial"/>
+          <w:color w:val="000000"/>
+          <w:lang w:eastAsia="es-ES"/>
+        </w:rPr>
+        <w:t>lado</w:t>
+      </w:r>
+      <w:proofErr w:type="gramEnd"/>
+      <w:r>
+        <w:rPr>
+          <w:rFonts w:ascii="Arial" w:eastAsia="Times New Roman" w:hAnsi="Arial" w:cs="Arial"/>
+          <w:color w:val="000000"/>
+          <w:lang w:eastAsia="es-ES"/>
+        </w:rPr>
+        <w:t xml:space="preserve"> tenemos las ventanas de los sectores, están conformadas de un </w:t>
+      </w:r>
+      <w:proofErr w:type="spellStart"/>
+      <w:r>
+        <w:rPr>
+          <w:rFonts w:ascii="Arial" w:eastAsia="Times New Roman" w:hAnsi="Arial" w:cs="Arial"/>
+          <w:color w:val="000000"/>
+          <w:lang w:eastAsia="es-ES"/>
+        </w:rPr>
+        <w:t>JComboBox</w:t>
+      </w:r>
+      <w:proofErr w:type="spellEnd"/>
+      <w:r>
+        <w:rPr>
+          <w:rFonts w:ascii="Arial" w:eastAsia="Times New Roman" w:hAnsi="Arial" w:cs="Arial"/>
+          <w:color w:val="000000"/>
+          <w:lang w:eastAsia="es-ES"/>
+        </w:rPr>
+        <w:t xml:space="preserve"> que te da cuatro opciones. En el caso del restaurante son: Mostrar todos los </w:t>
+      </w:r>
+      <w:proofErr w:type="gramStart"/>
+      <w:r>
+        <w:rPr>
+          <w:rFonts w:ascii="Arial" w:eastAsia="Times New Roman" w:hAnsi="Arial" w:cs="Arial"/>
+          <w:color w:val="000000"/>
+          <w:lang w:eastAsia="es-ES"/>
+        </w:rPr>
+        <w:t>comensales,  Filtrar</w:t>
+      </w:r>
+      <w:proofErr w:type="gramEnd"/>
+      <w:r>
+        <w:rPr>
+          <w:rFonts w:ascii="Arial" w:eastAsia="Times New Roman" w:hAnsi="Arial" w:cs="Arial"/>
+          <w:color w:val="000000"/>
+          <w:lang w:eastAsia="es-ES"/>
+        </w:rPr>
+        <w:t xml:space="preserve"> por nombre, Mostrar todas las mesas, Mostrar todos los menús. En el gimnasio son: Mostrar todos los Deportistas, Filtrar por nombre, Mostrar todas las Suscripciones, Mostrar todos las Zonas. Al elegir la opción que comparten ambos ("Filtrar por nombre"), se mostrará un cuadro de texto para filtrar los resultados por el nombre escrito y un botón para confirmar esos cambios. Al elegir cualquiera de las opciones y confirmar la elección, el programa te mostrará una tabla (hecha con </w:t>
+      </w:r>
+      <w:proofErr w:type="spellStart"/>
+      <w:r>
+        <w:rPr>
+          <w:rFonts w:ascii="Arial" w:eastAsia="Times New Roman" w:hAnsi="Arial" w:cs="Arial"/>
+          <w:color w:val="000000"/>
+          <w:lang w:eastAsia="es-ES"/>
+        </w:rPr>
+        <w:t>JTable</w:t>
+      </w:r>
+      <w:proofErr w:type="spellEnd"/>
+      <w:r>
+        <w:rPr>
+          <w:rFonts w:ascii="Arial" w:eastAsia="Times New Roman" w:hAnsi="Arial" w:cs="Arial"/>
+          <w:color w:val="000000"/>
+          <w:lang w:eastAsia="es-ES"/>
+        </w:rPr>
+        <w:t xml:space="preserve">) con la información pedida. Estas ventanas tienen un fondo azul y botones de color turquesa oscuro, </w:t>
+      </w:r>
+      <w:proofErr w:type="spellStart"/>
+      <w:r>
+        <w:rPr>
+          <w:rFonts w:ascii="Arial" w:eastAsia="Times New Roman" w:hAnsi="Arial" w:cs="Arial"/>
+          <w:color w:val="000000"/>
+          <w:lang w:eastAsia="es-ES"/>
+        </w:rPr>
+        <w:t>ademas</w:t>
+      </w:r>
+      <w:proofErr w:type="spellEnd"/>
+      <w:r>
+        <w:rPr>
+          <w:rFonts w:ascii="Arial" w:eastAsia="Times New Roman" w:hAnsi="Arial" w:cs="Arial"/>
+          <w:color w:val="000000"/>
+          <w:lang w:eastAsia="es-ES"/>
+        </w:rPr>
+        <w:t xml:space="preserve"> </w:t>
+      </w:r>
+      <w:proofErr w:type="spellStart"/>
+      <w:r>
+        <w:rPr>
+          <w:rFonts w:ascii="Arial" w:eastAsia="Times New Roman" w:hAnsi="Arial" w:cs="Arial"/>
+          <w:color w:val="000000"/>
+          <w:lang w:eastAsia="es-ES"/>
+        </w:rPr>
+        <w:t>de el</w:t>
+      </w:r>
+      <w:proofErr w:type="spellEnd"/>
+      <w:r>
+        <w:rPr>
+          <w:rFonts w:ascii="Arial" w:eastAsia="Times New Roman" w:hAnsi="Arial" w:cs="Arial"/>
+          <w:color w:val="000000"/>
+          <w:lang w:eastAsia="es-ES"/>
+        </w:rPr>
+        <w:t xml:space="preserve"> logo de MIIB como icono de </w:t>
+      </w:r>
+      <w:proofErr w:type="spellStart"/>
+      <w:r>
+        <w:rPr>
+          <w:rFonts w:ascii="Arial" w:eastAsia="Times New Roman" w:hAnsi="Arial" w:cs="Arial"/>
+          <w:color w:val="000000"/>
+          <w:lang w:eastAsia="es-ES"/>
+        </w:rPr>
+        <w:t>aplicacion</w:t>
+      </w:r>
+      <w:proofErr w:type="spellEnd"/>
+    </w:p>
+    <w:p>
+      <w:pPr>
+        <w:spacing w:after="0" w:line="240" w:lineRule="auto"/>
+        <w:rPr>
+          <w:rFonts w:ascii="Times New Roman" w:eastAsia="Times New Roman" w:hAnsi="Times New Roman" w:cs="Times New Roman"/>
+          <w:i/>
+          <w:sz w:val="24"/>
+          <w:szCs w:val="24"/>
+          <w:lang w:eastAsia="es-ES"/>
+        </w:rPr>
+      </w:pPr>
+    </w:p>
+    <w:p>
+      <w:pPr>
+        <w:pStyle w:val="Ttulo1"/>
+        <w:rPr>
+          <w:rFonts w:ascii="Times New Roman" w:eastAsia="Times New Roman" w:hAnsi="Times New Roman" w:cs="Times New Roman"/>
+          <w:sz w:val="24"/>
+          <w:szCs w:val="24"/>
+          <w:lang w:eastAsia="es-ES"/>
+        </w:rPr>
+      </w:pPr>
+      <w:r>
+        <w:rPr>
+          <w:rFonts w:eastAsia="Times New Roman"/>
+          <w:lang w:eastAsia="es-ES"/>
+        </w:rPr>
+        <w:t>BASE DE DATOS</w:t>
+      </w:r>
+    </w:p>
+    <w:p>
+      <w:pPr>
+        <w:spacing w:after="0" w:line="240" w:lineRule="auto"/>
+        <w:rPr>
+          <w:rFonts w:ascii="Times New Roman" w:eastAsia="Times New Roman" w:hAnsi="Times New Roman" w:cs="Times New Roman"/>
+          <w:sz w:val="24"/>
+          <w:szCs w:val="24"/>
+          <w:lang w:eastAsia="es-ES"/>
+        </w:rPr>
+      </w:pPr>
+    </w:p>
+    <w:p>
+      <w:pPr>
+        <w:spacing w:after="0" w:line="240" w:lineRule="auto"/>
+        <w:rPr>
+          <w:rFonts w:ascii="Arial" w:eastAsia="Times New Roman" w:hAnsi="Arial" w:cs="Arial"/>
+          <w:color w:val="000000"/>
+          <w:lang w:eastAsia="es-ES"/>
+        </w:rPr>
+      </w:pPr>
+      <w:r>
+        <w:rPr>
+          <w:rFonts w:ascii="Arial" w:eastAsia="Times New Roman" w:hAnsi="Arial" w:cs="Arial"/>
+          <w:color w:val="000000"/>
+          <w:lang w:eastAsia="es-ES"/>
+        </w:rPr>
+        <w:t>Inicialmente iba a haber un hotel, con lo cual iba a haber tres tablas más (</w:t>
+      </w:r>
+      <w:proofErr w:type="spellStart"/>
+      <w:r>
+        <w:rPr>
+          <w:rFonts w:ascii="Arial" w:eastAsia="Times New Roman" w:hAnsi="Arial" w:cs="Arial"/>
+          <w:color w:val="000000"/>
+          <w:lang w:eastAsia="es-ES"/>
+        </w:rPr>
+        <w:t>ZonaDescanso</w:t>
+      </w:r>
+      <w:proofErr w:type="spellEnd"/>
+      <w:r>
+        <w:rPr>
+          <w:rFonts w:ascii="Arial" w:eastAsia="Times New Roman" w:hAnsi="Arial" w:cs="Arial"/>
+          <w:color w:val="000000"/>
+          <w:lang w:eastAsia="es-ES"/>
+        </w:rPr>
+        <w:t xml:space="preserve">, Suites, </w:t>
+      </w:r>
+      <w:proofErr w:type="gramStart"/>
+      <w:r>
+        <w:rPr>
+          <w:rFonts w:ascii="Arial" w:eastAsia="Times New Roman" w:hAnsi="Arial" w:cs="Arial"/>
+          <w:color w:val="000000"/>
+          <w:lang w:eastAsia="es-ES"/>
+        </w:rPr>
+        <w:t>Descansa[</w:t>
+      </w:r>
+      <w:proofErr w:type="gramEnd"/>
+      <w:r>
+        <w:rPr>
+          <w:rFonts w:ascii="Arial" w:eastAsia="Times New Roman" w:hAnsi="Arial" w:cs="Arial"/>
+          <w:color w:val="000000"/>
+          <w:lang w:eastAsia="es-ES"/>
+        </w:rPr>
+        <w:t xml:space="preserve">Tabla N:M] y Huéspedes) pero tras haber hecho la base de datos completa, se decidió que sería muy complicado hacerlo </w:t>
+      </w:r>
+      <w:proofErr w:type="spellStart"/>
+      <w:r>
+        <w:rPr>
+          <w:rFonts w:ascii="Arial" w:eastAsia="Times New Roman" w:hAnsi="Arial" w:cs="Arial"/>
+          <w:color w:val="000000"/>
+          <w:lang w:eastAsia="es-ES"/>
+        </w:rPr>
+        <w:t>asi</w:t>
+      </w:r>
+      <w:proofErr w:type="spellEnd"/>
+      <w:r>
+        <w:rPr>
+          <w:rFonts w:ascii="Arial" w:eastAsia="Times New Roman" w:hAnsi="Arial" w:cs="Arial"/>
+          <w:color w:val="000000"/>
+          <w:lang w:eastAsia="es-ES"/>
+        </w:rPr>
+        <w:t xml:space="preserve">, con lo que descartamos la idea del hotel y seguimos con el resto de tablas. </w:t>
+      </w:r>
+    </w:p>
+    <w:p>
+      <w:pPr>
+        <w:spacing w:after="0" w:line="240" w:lineRule="auto"/>
+        <w:rPr>
+          <w:rFonts w:ascii="Arial" w:eastAsia="Times New Roman" w:hAnsi="Arial" w:cs="Arial"/>
+          <w:color w:val="000000"/>
+          <w:lang w:eastAsia="es-ES"/>
+        </w:rPr>
+      </w:pPr>
+    </w:p>
+    <w:p>
+      <w:pPr>
+        <w:spacing w:after="0" w:line="240" w:lineRule="auto"/>
+        <w:rPr>
+          <w:rFonts w:ascii="Times New Roman" w:eastAsia="Times New Roman" w:hAnsi="Times New Roman" w:cs="Times New Roman"/>
+          <w:sz w:val="24"/>
+          <w:szCs w:val="24"/>
+          <w:lang w:eastAsia="es-ES"/>
+        </w:rPr>
+      </w:pPr>
+      <w:r>
+        <w:rPr>
+          <w:rFonts w:ascii="Arial" w:eastAsia="Times New Roman" w:hAnsi="Arial" w:cs="Arial"/>
+          <w:color w:val="000000"/>
+          <w:lang w:eastAsia="es-ES"/>
+        </w:rPr>
         <w:lastRenderedPageBreak/>
-        <w:t>JAVA, CONSULTAS A LA BASE DE DATOS(SWING)</w:t>
-      </w:r>
-    </w:p>
-    <w:p>
-      <w:pPr>
-        <w:spacing w:after="0" w:line="240" w:lineRule="auto"/>
-        <w:rPr>
-          <w:rFonts w:ascii="Times New Roman" w:eastAsia="Times New Roman" w:hAnsi="Times New Roman" w:cs="Times New Roman"/>
-          <w:sz w:val="24"/>
-          <w:szCs w:val="24"/>
-          <w:lang w:eastAsia="es-ES"/>
-        </w:rPr>
-      </w:pPr>
-    </w:p>
-    <w:p>
-      <w:pPr>
-        <w:spacing w:after="0" w:line="240" w:lineRule="auto"/>
-        <w:rPr>
-          <w:rFonts w:ascii="Times New Roman" w:eastAsia="Times New Roman" w:hAnsi="Times New Roman" w:cs="Times New Roman"/>
-          <w:sz w:val="24"/>
-          <w:szCs w:val="24"/>
-          <w:lang w:eastAsia="es-ES"/>
-        </w:rPr>
-      </w:pPr>
-      <w:r>
-        <w:rPr>
-          <w:rFonts w:ascii="Arial" w:eastAsia="Times New Roman" w:hAnsi="Arial" w:cs="Arial"/>
-          <w:color w:val="000000"/>
-          <w:lang w:eastAsia="es-ES"/>
-        </w:rPr>
-        <w:t>Al empezar, pensábamos hacer todas las peticiones(las de ambos sectores) en una misma ventana y solo usar una ventana pero al final pensamos que sería mejor dividirlo en sectores para optimizar el código y facilitar su lectura al estar dividido.</w:t>
-      </w:r>
-    </w:p>
-    <w:p>
-      <w:pPr>
-        <w:spacing w:after="0" w:line="240" w:lineRule="auto"/>
-        <w:rPr>
-          <w:rFonts w:ascii="Times New Roman" w:eastAsia="Times New Roman" w:hAnsi="Times New Roman" w:cs="Times New Roman"/>
-          <w:sz w:val="24"/>
-          <w:szCs w:val="24"/>
-          <w:lang w:eastAsia="es-ES"/>
-        </w:rPr>
-      </w:pPr>
-    </w:p>
-    <w:p>
-      <w:pPr>
-        <w:spacing w:after="0" w:line="240" w:lineRule="auto"/>
-        <w:rPr>
-          <w:rFonts w:ascii="Times New Roman" w:eastAsia="Times New Roman" w:hAnsi="Times New Roman" w:cs="Times New Roman"/>
-          <w:sz w:val="24"/>
-          <w:szCs w:val="24"/>
-          <w:lang w:eastAsia="es-ES"/>
-        </w:rPr>
-      </w:pPr>
-      <w:r>
-        <w:rPr>
-          <w:rFonts w:ascii="Arial" w:eastAsia="Times New Roman" w:hAnsi="Arial" w:cs="Arial"/>
-          <w:color w:val="000000"/>
-          <w:lang w:eastAsia="es-ES"/>
-        </w:rPr>
-        <w:t>Programa Construido en Java SWING, este programa está hecho para que los empleados de MIIB Restauración &amp; Deporte puedan consultar registros de la base de datos sobre el Restaurante y el Gimnasio. Cuenta con tres ventanas, una en la que eliges el sector de el cual quieres extraer datos, usando un JComboBox para elegir el sector y un JButton para confirmar la elección. Además cuenta con un fondo azul y el logo que representa nuestra marca. Al confirmar la elección de sector, se abrirá la respectiva ventana por encima.</w:t>
-      </w:r>
-    </w:p>
-    <w:p>
-      <w:pPr>
-        <w:spacing w:after="240" w:line="240" w:lineRule="auto"/>
-        <w:rPr>
-          <w:rFonts w:ascii="Times New Roman" w:eastAsia="Times New Roman" w:hAnsi="Times New Roman" w:cs="Times New Roman"/>
-          <w:sz w:val="24"/>
-          <w:szCs w:val="24"/>
-          <w:lang w:eastAsia="es-ES"/>
-        </w:rPr>
-      </w:pPr>
-    </w:p>
-    <w:p>
-      <w:pPr>
-        <w:spacing w:after="0" w:line="240" w:lineRule="auto"/>
-        <w:rPr>
-          <w:rFonts w:ascii="Times New Roman" w:eastAsia="Times New Roman" w:hAnsi="Times New Roman" w:cs="Times New Roman"/>
-          <w:sz w:val="24"/>
-          <w:szCs w:val="24"/>
-          <w:lang w:eastAsia="es-ES"/>
-        </w:rPr>
-      </w:pPr>
-      <w:r>
-        <w:rPr>
-          <w:rFonts w:ascii="Arial" w:eastAsia="Times New Roman" w:hAnsi="Arial" w:cs="Arial"/>
-          <w:color w:val="000000"/>
-          <w:lang w:eastAsia="es-ES"/>
-        </w:rPr>
-        <w:t>Por otro lado tenemos las ventanas de los sectores, están conformadas de un JComboBox que te da cuatro opciones. En el caso del restaurante son: Mostrar todos los comensales,  Filtrar por nombre, Mostrar todas las mesas, Mostrar todos los menús. En el gimnasio son: Mostrar todos los Deportistas, Filtrar por nombre, Mostrar todas las Suscripciones, Mostrar todos las Zonas. Al elegir la opción que comparten ambos ("Filtrar por nombre"), se mostrará un cuadro de texto para filtrar los resultados por el nombre escrito y un botón para confirmar esos cambios. Al elegir cualquiera de las opciones y confirmar la elección, el programa te mostrará una tabla (hecha con JTable) con la información pedida. Estas ventanas tienen un fondo azul y botones de color turquesa oscuro, ademas de el logo de MIIB como icono de aplicacion</w:t>
-      </w:r>
-    </w:p>
-    <w:p>
-      <w:pPr>
-        <w:spacing w:after="0" w:line="240" w:lineRule="auto"/>
-        <w:rPr>
-          <w:rFonts w:ascii="Times New Roman" w:eastAsia="Times New Roman" w:hAnsi="Times New Roman" w:cs="Times New Roman"/>
-          <w:i/>
-          <w:sz w:val="24"/>
-          <w:szCs w:val="24"/>
-          <w:lang w:eastAsia="es-ES"/>
-        </w:rPr>
-      </w:pPr>
+        <w:t>Tras rehacer toda la base de datos y ponerse a hacer los formularios, nos dimos cuenta de que la base de datos no estaba bien diseñada así que la volvimos a rehacer y al final nos quedamos con ese diseño.</w:t>
+      </w:r>
+    </w:p>
+    <w:p>
+      <w:pPr>
+        <w:spacing w:after="0" w:line="240" w:lineRule="auto"/>
+        <w:rPr>
+          <w:rFonts w:ascii="Times New Roman" w:eastAsia="Times New Roman" w:hAnsi="Times New Roman" w:cs="Times New Roman"/>
+          <w:sz w:val="24"/>
+          <w:szCs w:val="24"/>
+          <w:lang w:eastAsia="es-ES"/>
+        </w:rPr>
+      </w:pPr>
+    </w:p>
+    <w:p>
+      <w:pPr>
+        <w:spacing w:after="0" w:line="240" w:lineRule="auto"/>
+        <w:rPr>
+          <w:rFonts w:ascii="Arial" w:eastAsia="Times New Roman" w:hAnsi="Arial" w:cs="Arial"/>
+          <w:color w:val="000000"/>
+          <w:lang w:eastAsia="es-ES"/>
+        </w:rPr>
+      </w:pPr>
+      <w:r>
+        <w:rPr>
+          <w:rFonts w:ascii="Arial" w:eastAsia="Times New Roman" w:hAnsi="Arial" w:cs="Arial"/>
+          <w:color w:val="000000"/>
+          <w:lang w:eastAsia="es-ES"/>
+        </w:rPr>
+        <w:t xml:space="preserve">Nuestra base de datos está principalmente compuesta por dos tablas centrales, </w:t>
+      </w:r>
+      <w:proofErr w:type="spellStart"/>
+      <w:r>
+        <w:rPr>
+          <w:rFonts w:ascii="Arial" w:eastAsia="Times New Roman" w:hAnsi="Arial" w:cs="Arial"/>
+          <w:color w:val="000000"/>
+          <w:lang w:eastAsia="es-ES"/>
+        </w:rPr>
+        <w:t>ZonaDeporte</w:t>
+      </w:r>
+      <w:proofErr w:type="spellEnd"/>
+      <w:r>
+        <w:rPr>
+          <w:rFonts w:ascii="Arial" w:eastAsia="Times New Roman" w:hAnsi="Arial" w:cs="Arial"/>
+          <w:color w:val="000000"/>
+          <w:lang w:eastAsia="es-ES"/>
+        </w:rPr>
+        <w:t xml:space="preserve"> y </w:t>
+      </w:r>
+      <w:proofErr w:type="spellStart"/>
+      <w:r>
+        <w:rPr>
+          <w:rFonts w:ascii="Arial" w:eastAsia="Times New Roman" w:hAnsi="Arial" w:cs="Arial"/>
+          <w:color w:val="000000"/>
+          <w:lang w:eastAsia="es-ES"/>
+        </w:rPr>
+        <w:t>ZonaRestauracion</w:t>
+      </w:r>
+      <w:proofErr w:type="spellEnd"/>
+      <w:r>
+        <w:rPr>
+          <w:rFonts w:ascii="Arial" w:eastAsia="Times New Roman" w:hAnsi="Arial" w:cs="Arial"/>
+          <w:color w:val="000000"/>
+          <w:lang w:eastAsia="es-ES"/>
+        </w:rPr>
+        <w:t xml:space="preserve">. Ambas tablas están conectadas a la tabla de empleados con relación </w:t>
+      </w:r>
+      <w:proofErr w:type="gramStart"/>
+      <w:r>
+        <w:rPr>
+          <w:rFonts w:ascii="Arial" w:eastAsia="Times New Roman" w:hAnsi="Arial" w:cs="Arial"/>
+          <w:color w:val="000000"/>
+          <w:lang w:eastAsia="es-ES"/>
+        </w:rPr>
+        <w:t>1:N</w:t>
+      </w:r>
+      <w:proofErr w:type="gramEnd"/>
+      <w:r>
+        <w:rPr>
+          <w:rFonts w:ascii="Arial" w:eastAsia="Times New Roman" w:hAnsi="Arial" w:cs="Arial"/>
+          <w:color w:val="000000"/>
+          <w:lang w:eastAsia="es-ES"/>
+        </w:rPr>
+        <w:t>[Trabajan] (de Zona a Empleado) en ambos casos, pues los empleados trabajan en ambas zonas. La tabla "</w:t>
+      </w:r>
+      <w:proofErr w:type="spellStart"/>
+      <w:proofErr w:type="gramStart"/>
+      <w:r>
+        <w:rPr>
+          <w:rFonts w:ascii="Arial" w:eastAsia="Times New Roman" w:hAnsi="Arial" w:cs="Arial"/>
+          <w:color w:val="000000"/>
+          <w:lang w:eastAsia="es-ES"/>
+        </w:rPr>
+        <w:t>ZonaRestauracion</w:t>
+      </w:r>
+      <w:proofErr w:type="spellEnd"/>
+      <w:r>
+        <w:rPr>
+          <w:rFonts w:ascii="Arial" w:eastAsia="Times New Roman" w:hAnsi="Arial" w:cs="Arial"/>
+          <w:color w:val="000000"/>
+          <w:lang w:eastAsia="es-ES"/>
+        </w:rPr>
+        <w:t>(</w:t>
+      </w:r>
+      <w:proofErr w:type="spellStart"/>
+      <w:proofErr w:type="gramEnd"/>
+      <w:r>
+        <w:rPr>
+          <w:rFonts w:ascii="Arial" w:eastAsia="Times New Roman" w:hAnsi="Arial" w:cs="Arial"/>
+          <w:color w:val="000000"/>
+          <w:lang w:eastAsia="es-ES"/>
+        </w:rPr>
+        <w:t>idMesa</w:t>
+      </w:r>
+      <w:proofErr w:type="spellEnd"/>
+      <w:r>
+        <w:rPr>
+          <w:rFonts w:ascii="Arial" w:eastAsia="Times New Roman" w:hAnsi="Arial" w:cs="Arial"/>
+          <w:color w:val="000000"/>
+          <w:lang w:eastAsia="es-ES"/>
+        </w:rPr>
+        <w:t xml:space="preserve">, </w:t>
+      </w:r>
+      <w:proofErr w:type="spellStart"/>
+      <w:r>
+        <w:rPr>
+          <w:rFonts w:ascii="Arial" w:eastAsia="Times New Roman" w:hAnsi="Arial" w:cs="Arial"/>
+          <w:color w:val="000000"/>
+          <w:lang w:eastAsia="es-ES"/>
+        </w:rPr>
+        <w:t>MesaNum</w:t>
+      </w:r>
+      <w:proofErr w:type="spellEnd"/>
+      <w:r>
+        <w:rPr>
+          <w:rFonts w:ascii="Arial" w:eastAsia="Times New Roman" w:hAnsi="Arial" w:cs="Arial"/>
+          <w:color w:val="000000"/>
+          <w:lang w:eastAsia="es-ES"/>
+        </w:rPr>
+        <w:t>)" tiene conectada la tabla "</w:t>
+      </w:r>
+      <w:proofErr w:type="spellStart"/>
+      <w:r>
+        <w:rPr>
+          <w:rFonts w:ascii="Arial" w:eastAsia="Times New Roman" w:hAnsi="Arial" w:cs="Arial"/>
+          <w:color w:val="000000"/>
+          <w:lang w:eastAsia="es-ES"/>
+        </w:rPr>
+        <w:t>Menu</w:t>
+      </w:r>
+      <w:proofErr w:type="spellEnd"/>
+      <w:r>
+        <w:rPr>
+          <w:rFonts w:ascii="Arial" w:eastAsia="Times New Roman" w:hAnsi="Arial" w:cs="Arial"/>
+          <w:color w:val="000000"/>
+          <w:lang w:eastAsia="es-ES"/>
+        </w:rPr>
+        <w:t>(</w:t>
+      </w:r>
+      <w:proofErr w:type="spellStart"/>
+      <w:r>
+        <w:rPr>
+          <w:rFonts w:ascii="Arial" w:eastAsia="Times New Roman" w:hAnsi="Arial" w:cs="Arial"/>
+          <w:color w:val="000000"/>
+          <w:lang w:eastAsia="es-ES"/>
+        </w:rPr>
+        <w:t>idMenu</w:t>
+      </w:r>
+      <w:proofErr w:type="spellEnd"/>
+      <w:r>
+        <w:rPr>
+          <w:rFonts w:ascii="Arial" w:eastAsia="Times New Roman" w:hAnsi="Arial" w:cs="Arial"/>
+          <w:color w:val="000000"/>
+          <w:lang w:eastAsia="es-ES"/>
+        </w:rPr>
+        <w:t xml:space="preserve">, Precio, </w:t>
+      </w:r>
+      <w:proofErr w:type="spellStart"/>
+      <w:r>
+        <w:rPr>
+          <w:rFonts w:ascii="Arial" w:eastAsia="Times New Roman" w:hAnsi="Arial" w:cs="Arial"/>
+          <w:color w:val="000000"/>
+          <w:lang w:eastAsia="es-ES"/>
+        </w:rPr>
+        <w:t>ObjetoMenu</w:t>
+      </w:r>
+      <w:proofErr w:type="spellEnd"/>
+      <w:r>
+        <w:rPr>
+          <w:rFonts w:ascii="Arial" w:eastAsia="Times New Roman" w:hAnsi="Arial" w:cs="Arial"/>
+          <w:color w:val="000000"/>
+          <w:lang w:eastAsia="es-ES"/>
+        </w:rPr>
+        <w:t>)" mediante una relación N:M[SeSirve] y tiene conectada la tabla "Comensales(</w:t>
+      </w:r>
+      <w:proofErr w:type="spellStart"/>
+      <w:r>
+        <w:rPr>
+          <w:rFonts w:ascii="Arial" w:eastAsia="Times New Roman" w:hAnsi="Arial" w:cs="Arial"/>
+          <w:color w:val="000000"/>
+          <w:lang w:eastAsia="es-ES"/>
+        </w:rPr>
+        <w:t>idComensal</w:t>
+      </w:r>
+      <w:proofErr w:type="spellEnd"/>
+      <w:r>
+        <w:rPr>
+          <w:rFonts w:ascii="Arial" w:eastAsia="Times New Roman" w:hAnsi="Arial" w:cs="Arial"/>
+          <w:color w:val="000000"/>
+          <w:lang w:eastAsia="es-ES"/>
+        </w:rPr>
+        <w:t xml:space="preserve">, </w:t>
+      </w:r>
+      <w:proofErr w:type="spellStart"/>
+      <w:r>
+        <w:rPr>
+          <w:rFonts w:ascii="Arial" w:eastAsia="Times New Roman" w:hAnsi="Arial" w:cs="Arial"/>
+          <w:color w:val="000000"/>
+          <w:lang w:eastAsia="es-ES"/>
+        </w:rPr>
+        <w:t>NombreC</w:t>
+      </w:r>
+      <w:proofErr w:type="spellEnd"/>
+      <w:r>
+        <w:rPr>
+          <w:rFonts w:ascii="Arial" w:eastAsia="Times New Roman" w:hAnsi="Arial" w:cs="Arial"/>
+          <w:color w:val="000000"/>
+          <w:lang w:eastAsia="es-ES"/>
+        </w:rPr>
+        <w:t xml:space="preserve">, </w:t>
+      </w:r>
+      <w:proofErr w:type="spellStart"/>
+      <w:r>
+        <w:rPr>
+          <w:rFonts w:ascii="Arial" w:eastAsia="Times New Roman" w:hAnsi="Arial" w:cs="Arial"/>
+          <w:color w:val="000000"/>
+          <w:lang w:eastAsia="es-ES"/>
+        </w:rPr>
+        <w:t>ApellidoC</w:t>
+      </w:r>
+      <w:proofErr w:type="spellEnd"/>
+      <w:r>
+        <w:rPr>
+          <w:rFonts w:ascii="Arial" w:eastAsia="Times New Roman" w:hAnsi="Arial" w:cs="Arial"/>
+          <w:color w:val="000000"/>
+          <w:lang w:eastAsia="es-ES"/>
+        </w:rPr>
+        <w:t xml:space="preserve">, Email, </w:t>
+      </w:r>
+      <w:proofErr w:type="spellStart"/>
+      <w:r>
+        <w:rPr>
+          <w:rFonts w:ascii="Arial" w:eastAsia="Times New Roman" w:hAnsi="Arial" w:cs="Arial"/>
+          <w:color w:val="000000"/>
+          <w:lang w:eastAsia="es-ES"/>
+        </w:rPr>
+        <w:t>Telefono</w:t>
+      </w:r>
+      <w:proofErr w:type="spellEnd"/>
+      <w:r>
+        <w:rPr>
+          <w:rFonts w:ascii="Arial" w:eastAsia="Times New Roman" w:hAnsi="Arial" w:cs="Arial"/>
+          <w:color w:val="000000"/>
+          <w:lang w:eastAsia="es-ES"/>
+        </w:rPr>
+        <w:t xml:space="preserve">, </w:t>
+      </w:r>
+      <w:proofErr w:type="spellStart"/>
+      <w:r>
+        <w:rPr>
+          <w:rFonts w:ascii="Arial" w:eastAsia="Times New Roman" w:hAnsi="Arial" w:cs="Arial"/>
+          <w:color w:val="000000"/>
+          <w:lang w:eastAsia="es-ES"/>
+        </w:rPr>
+        <w:t>DiaYHora</w:t>
+      </w:r>
+      <w:proofErr w:type="spellEnd"/>
+      <w:r>
+        <w:rPr>
+          <w:rFonts w:ascii="Arial" w:eastAsia="Times New Roman" w:hAnsi="Arial" w:cs="Arial"/>
+          <w:color w:val="000000"/>
+          <w:lang w:eastAsia="es-ES"/>
+        </w:rPr>
+        <w:t xml:space="preserve">)" mediante una relación N:1 (Hacia </w:t>
+      </w:r>
+      <w:proofErr w:type="spellStart"/>
+      <w:r>
+        <w:rPr>
+          <w:rFonts w:ascii="Arial" w:eastAsia="Times New Roman" w:hAnsi="Arial" w:cs="Arial"/>
+          <w:color w:val="000000"/>
+          <w:lang w:eastAsia="es-ES"/>
+        </w:rPr>
+        <w:t>ZonaRestauracion</w:t>
+      </w:r>
+      <w:proofErr w:type="spellEnd"/>
+      <w:r>
+        <w:rPr>
+          <w:rFonts w:ascii="Arial" w:eastAsia="Times New Roman" w:hAnsi="Arial" w:cs="Arial"/>
+          <w:color w:val="000000"/>
+          <w:lang w:eastAsia="es-ES"/>
+        </w:rPr>
+        <w:t xml:space="preserve">). A su vez, la tabla Menú está conectada a la tabla Comensales con una relación de </w:t>
+      </w:r>
+      <w:proofErr w:type="gramStart"/>
+      <w:r>
+        <w:rPr>
+          <w:rFonts w:ascii="Arial" w:eastAsia="Times New Roman" w:hAnsi="Arial" w:cs="Arial"/>
+          <w:color w:val="000000"/>
+          <w:lang w:eastAsia="es-ES"/>
+        </w:rPr>
+        <w:t>1:N</w:t>
+      </w:r>
+      <w:proofErr w:type="gramEnd"/>
+      <w:r>
+        <w:rPr>
+          <w:rFonts w:ascii="Arial" w:eastAsia="Times New Roman" w:hAnsi="Arial" w:cs="Arial"/>
+          <w:color w:val="000000"/>
+          <w:lang w:eastAsia="es-ES"/>
+        </w:rPr>
+        <w:t>[</w:t>
+      </w:r>
+      <w:proofErr w:type="spellStart"/>
+      <w:r>
+        <w:rPr>
+          <w:rFonts w:ascii="Arial" w:eastAsia="Times New Roman" w:hAnsi="Arial" w:cs="Arial"/>
+          <w:color w:val="000000"/>
+          <w:lang w:eastAsia="es-ES"/>
+        </w:rPr>
+        <w:t>EsComido</w:t>
+      </w:r>
+      <w:proofErr w:type="spellEnd"/>
+      <w:r>
+        <w:rPr>
+          <w:rFonts w:ascii="Arial" w:eastAsia="Times New Roman" w:hAnsi="Arial" w:cs="Arial"/>
+          <w:color w:val="000000"/>
+          <w:lang w:eastAsia="es-ES"/>
+        </w:rPr>
+        <w:t>] (de menú a Comensal).</w:t>
+      </w:r>
+    </w:p>
+    <w:p>
+      <w:pPr>
+        <w:spacing w:after="0" w:line="240" w:lineRule="auto"/>
+        <w:rPr>
+          <w:rFonts w:ascii="Times New Roman" w:eastAsia="Times New Roman" w:hAnsi="Times New Roman" w:cs="Times New Roman"/>
+          <w:sz w:val="24"/>
+          <w:szCs w:val="24"/>
+          <w:lang w:eastAsia="es-ES"/>
+        </w:rPr>
+      </w:pPr>
+    </w:p>
+    <w:p>
+      <w:pPr>
+        <w:spacing w:after="0" w:line="240" w:lineRule="auto"/>
+        <w:rPr>
+          <w:rFonts w:ascii="Times New Roman" w:eastAsia="Times New Roman" w:hAnsi="Times New Roman" w:cs="Times New Roman"/>
+          <w:sz w:val="24"/>
+          <w:szCs w:val="24"/>
+          <w:lang w:eastAsia="es-ES"/>
+        </w:rPr>
+      </w:pPr>
+      <w:r>
+        <w:rPr>
+          <w:rFonts w:ascii="Arial" w:eastAsia="Times New Roman" w:hAnsi="Arial" w:cs="Arial"/>
+          <w:color w:val="000000"/>
+          <w:lang w:eastAsia="es-ES"/>
+        </w:rPr>
+        <w:t>La tabla "</w:t>
+      </w:r>
+      <w:proofErr w:type="spellStart"/>
+      <w:proofErr w:type="gramStart"/>
+      <w:r>
+        <w:rPr>
+          <w:rFonts w:ascii="Arial" w:eastAsia="Times New Roman" w:hAnsi="Arial" w:cs="Arial"/>
+          <w:color w:val="000000"/>
+          <w:lang w:eastAsia="es-ES"/>
+        </w:rPr>
+        <w:t>ZonaDeporte</w:t>
+      </w:r>
+      <w:proofErr w:type="spellEnd"/>
+      <w:r>
+        <w:rPr>
+          <w:rFonts w:ascii="Arial" w:eastAsia="Times New Roman" w:hAnsi="Arial" w:cs="Arial"/>
+          <w:color w:val="000000"/>
+          <w:lang w:eastAsia="es-ES"/>
+        </w:rPr>
+        <w:t>(</w:t>
+      </w:r>
+      <w:proofErr w:type="spellStart"/>
+      <w:proofErr w:type="gramEnd"/>
+      <w:r>
+        <w:rPr>
+          <w:rFonts w:ascii="Arial" w:eastAsia="Times New Roman" w:hAnsi="Arial" w:cs="Arial"/>
+          <w:color w:val="000000"/>
+          <w:lang w:eastAsia="es-ES"/>
+        </w:rPr>
+        <w:t>idZona</w:t>
+      </w:r>
+      <w:proofErr w:type="spellEnd"/>
+      <w:r>
+        <w:rPr>
+          <w:rFonts w:ascii="Arial" w:eastAsia="Times New Roman" w:hAnsi="Arial" w:cs="Arial"/>
+          <w:color w:val="000000"/>
+          <w:lang w:eastAsia="es-ES"/>
+        </w:rPr>
+        <w:t xml:space="preserve">, </w:t>
+      </w:r>
+      <w:proofErr w:type="spellStart"/>
+      <w:r>
+        <w:rPr>
+          <w:rFonts w:ascii="Arial" w:eastAsia="Times New Roman" w:hAnsi="Arial" w:cs="Arial"/>
+          <w:color w:val="000000"/>
+          <w:lang w:eastAsia="es-ES"/>
+        </w:rPr>
+        <w:t>NumTarjeta</w:t>
+      </w:r>
+      <w:proofErr w:type="spellEnd"/>
+      <w:r>
+        <w:rPr>
+          <w:rFonts w:ascii="Arial" w:eastAsia="Times New Roman" w:hAnsi="Arial" w:cs="Arial"/>
+          <w:color w:val="000000"/>
+          <w:lang w:eastAsia="es-ES"/>
+        </w:rPr>
+        <w:t>, Zona)" está conectada a la tabla "Deportistas(</w:t>
+      </w:r>
+      <w:proofErr w:type="spellStart"/>
+      <w:r>
+        <w:rPr>
+          <w:rFonts w:ascii="Arial" w:eastAsia="Times New Roman" w:hAnsi="Arial" w:cs="Arial"/>
+          <w:color w:val="000000"/>
+          <w:lang w:eastAsia="es-ES"/>
+        </w:rPr>
+        <w:t>idDeportista</w:t>
+      </w:r>
+      <w:proofErr w:type="spellEnd"/>
+      <w:r>
+        <w:rPr>
+          <w:rFonts w:ascii="Arial" w:eastAsia="Times New Roman" w:hAnsi="Arial" w:cs="Arial"/>
+          <w:color w:val="000000"/>
+          <w:lang w:eastAsia="es-ES"/>
+        </w:rPr>
+        <w:t xml:space="preserve">, </w:t>
+      </w:r>
+      <w:proofErr w:type="spellStart"/>
+      <w:r>
+        <w:rPr>
+          <w:rFonts w:ascii="Arial" w:eastAsia="Times New Roman" w:hAnsi="Arial" w:cs="Arial"/>
+          <w:color w:val="000000"/>
+          <w:lang w:eastAsia="es-ES"/>
+        </w:rPr>
+        <w:t>NombreD</w:t>
+      </w:r>
+      <w:proofErr w:type="spellEnd"/>
+      <w:r>
+        <w:rPr>
+          <w:rFonts w:ascii="Arial" w:eastAsia="Times New Roman" w:hAnsi="Arial" w:cs="Arial"/>
+          <w:color w:val="000000"/>
+          <w:lang w:eastAsia="es-ES"/>
+        </w:rPr>
+        <w:t xml:space="preserve">, </w:t>
+      </w:r>
+      <w:proofErr w:type="spellStart"/>
+      <w:r>
+        <w:rPr>
+          <w:rFonts w:ascii="Arial" w:eastAsia="Times New Roman" w:hAnsi="Arial" w:cs="Arial"/>
+          <w:color w:val="000000"/>
+          <w:lang w:eastAsia="es-ES"/>
+        </w:rPr>
+        <w:t>ApellidoD</w:t>
+      </w:r>
+      <w:proofErr w:type="spellEnd"/>
+      <w:r>
+        <w:rPr>
+          <w:rFonts w:ascii="Arial" w:eastAsia="Times New Roman" w:hAnsi="Arial" w:cs="Arial"/>
+          <w:color w:val="000000"/>
+          <w:lang w:eastAsia="es-ES"/>
+        </w:rPr>
+        <w:t xml:space="preserve">, Email, </w:t>
+      </w:r>
+      <w:proofErr w:type="spellStart"/>
+      <w:r>
+        <w:rPr>
+          <w:rFonts w:ascii="Arial" w:eastAsia="Times New Roman" w:hAnsi="Arial" w:cs="Arial"/>
+          <w:color w:val="000000"/>
+          <w:lang w:eastAsia="es-ES"/>
+        </w:rPr>
+        <w:t>Telefono</w:t>
+      </w:r>
+      <w:proofErr w:type="spellEnd"/>
+      <w:r>
+        <w:rPr>
+          <w:rFonts w:ascii="Arial" w:eastAsia="Times New Roman" w:hAnsi="Arial" w:cs="Arial"/>
+          <w:color w:val="000000"/>
+          <w:lang w:eastAsia="es-ES"/>
+        </w:rPr>
+        <w:t xml:space="preserve">, </w:t>
+      </w:r>
+      <w:proofErr w:type="spellStart"/>
+      <w:r>
+        <w:rPr>
+          <w:rFonts w:ascii="Arial" w:eastAsia="Times New Roman" w:hAnsi="Arial" w:cs="Arial"/>
+          <w:color w:val="000000"/>
+          <w:lang w:eastAsia="es-ES"/>
+        </w:rPr>
+        <w:t>idZona</w:t>
+      </w:r>
+      <w:proofErr w:type="spellEnd"/>
+      <w:r>
+        <w:rPr>
+          <w:rFonts w:ascii="Arial" w:eastAsia="Times New Roman" w:hAnsi="Arial" w:cs="Arial"/>
+          <w:color w:val="000000"/>
+          <w:lang w:eastAsia="es-ES"/>
+        </w:rPr>
+        <w:t>)" con una relación N:M[Entrenan] y la tabla Deportistas está conectada a la tabla </w:t>
+      </w:r>
+    </w:p>
+    <w:p>
+      <w:pPr>
+        <w:spacing w:after="0" w:line="240" w:lineRule="auto"/>
+        <w:rPr>
+          <w:rFonts w:ascii="Times New Roman" w:eastAsia="Times New Roman" w:hAnsi="Times New Roman" w:cs="Times New Roman"/>
+          <w:sz w:val="24"/>
+          <w:szCs w:val="24"/>
+          <w:lang w:eastAsia="es-ES"/>
+        </w:rPr>
+      </w:pPr>
+      <w:r>
+        <w:rPr>
+          <w:rFonts w:ascii="Arial" w:eastAsia="Times New Roman" w:hAnsi="Arial" w:cs="Arial"/>
+          <w:color w:val="000000"/>
+          <w:lang w:eastAsia="es-ES"/>
+        </w:rPr>
+        <w:t>"</w:t>
+      </w:r>
+      <w:proofErr w:type="spellStart"/>
+      <w:proofErr w:type="gramStart"/>
+      <w:r>
+        <w:rPr>
+          <w:rFonts w:ascii="Arial" w:eastAsia="Times New Roman" w:hAnsi="Arial" w:cs="Arial"/>
+          <w:color w:val="000000"/>
+          <w:lang w:eastAsia="es-ES"/>
+        </w:rPr>
+        <w:t>Suscripcion</w:t>
+      </w:r>
+      <w:proofErr w:type="spellEnd"/>
+      <w:r>
+        <w:rPr>
+          <w:rFonts w:ascii="Arial" w:eastAsia="Times New Roman" w:hAnsi="Arial" w:cs="Arial"/>
+          <w:color w:val="000000"/>
+          <w:lang w:eastAsia="es-ES"/>
+        </w:rPr>
+        <w:t>(</w:t>
+      </w:r>
+      <w:proofErr w:type="spellStart"/>
+      <w:proofErr w:type="gramEnd"/>
+      <w:r>
+        <w:rPr>
+          <w:rFonts w:ascii="Arial" w:eastAsia="Times New Roman" w:hAnsi="Arial" w:cs="Arial"/>
+          <w:color w:val="000000"/>
+          <w:lang w:eastAsia="es-ES"/>
+        </w:rPr>
+        <w:t>idSubs</w:t>
+      </w:r>
+      <w:proofErr w:type="spellEnd"/>
+      <w:r>
+        <w:rPr>
+          <w:rFonts w:ascii="Arial" w:eastAsia="Times New Roman" w:hAnsi="Arial" w:cs="Arial"/>
+          <w:color w:val="000000"/>
+          <w:lang w:eastAsia="es-ES"/>
+        </w:rPr>
+        <w:t xml:space="preserve">, </w:t>
+      </w:r>
+      <w:proofErr w:type="spellStart"/>
+      <w:r>
+        <w:rPr>
+          <w:rFonts w:ascii="Arial" w:eastAsia="Times New Roman" w:hAnsi="Arial" w:cs="Arial"/>
+          <w:color w:val="000000"/>
+          <w:lang w:eastAsia="es-ES"/>
+        </w:rPr>
+        <w:t>TipoSubs</w:t>
+      </w:r>
+      <w:proofErr w:type="spellEnd"/>
+      <w:r>
+        <w:rPr>
+          <w:rFonts w:ascii="Arial" w:eastAsia="Times New Roman" w:hAnsi="Arial" w:cs="Arial"/>
+          <w:color w:val="000000"/>
+          <w:lang w:eastAsia="es-ES"/>
+        </w:rPr>
+        <w:t xml:space="preserve">, </w:t>
+      </w:r>
+      <w:proofErr w:type="spellStart"/>
+      <w:r>
+        <w:rPr>
+          <w:rFonts w:ascii="Arial" w:eastAsia="Times New Roman" w:hAnsi="Arial" w:cs="Arial"/>
+          <w:color w:val="000000"/>
+          <w:lang w:eastAsia="es-ES"/>
+        </w:rPr>
+        <w:t>PrecioSubs</w:t>
+      </w:r>
+      <w:proofErr w:type="spellEnd"/>
+      <w:r>
+        <w:rPr>
+          <w:rFonts w:ascii="Arial" w:eastAsia="Times New Roman" w:hAnsi="Arial" w:cs="Arial"/>
+          <w:color w:val="000000"/>
+          <w:lang w:eastAsia="es-ES"/>
+        </w:rPr>
+        <w:t>)" usando una relación de 1:N[Tienen] (de Suscripción a Deportistas).</w:t>
+      </w:r>
     </w:p>
     <w:p>
       <w:pPr>
@@ -983,241 +2490,210 @@
           <w:rFonts w:eastAsia="Times New Roman"/>
           <w:lang w:eastAsia="es-ES"/>
         </w:rPr>
-        <w:t>BASE DE DATOS</w:t>
-      </w:r>
-    </w:p>
-    <w:p>
-      <w:pPr>
-        <w:spacing w:after="0" w:line="240" w:lineRule="auto"/>
-        <w:rPr>
-          <w:rFonts w:ascii="Times New Roman" w:eastAsia="Times New Roman" w:hAnsi="Times New Roman" w:cs="Times New Roman"/>
-          <w:sz w:val="24"/>
-          <w:szCs w:val="24"/>
-          <w:lang w:eastAsia="es-ES"/>
-        </w:rPr>
-      </w:pPr>
-    </w:p>
-    <w:p>
-      <w:pPr>
-        <w:spacing w:after="0" w:line="240" w:lineRule="auto"/>
-        <w:rPr>
-          <w:rFonts w:ascii="Arial" w:eastAsia="Times New Roman" w:hAnsi="Arial" w:cs="Arial"/>
-          <w:color w:val="000000"/>
-          <w:lang w:eastAsia="es-ES"/>
-        </w:rPr>
-      </w:pPr>
-      <w:r>
-        <w:rPr>
-          <w:rFonts w:ascii="Arial" w:eastAsia="Times New Roman" w:hAnsi="Arial" w:cs="Arial"/>
-          <w:color w:val="000000"/>
-          <w:lang w:eastAsia="es-ES"/>
-        </w:rPr>
-        <w:t xml:space="preserve">Inicialmente iba a haber un hotel, con lo cual iba a haber tres tablas más (ZonaDescanso, Suites, Descansa[Tabla N:M] y Huéspedes) pero tras haber hecho la base de datos completa, se decidió que sería muy complicado hacerlo asi, con lo que descartamos la idea del hotel y seguimos con el resto de tablas. </w:t>
-      </w:r>
-    </w:p>
-    <w:p>
-      <w:pPr>
-        <w:spacing w:after="0" w:line="240" w:lineRule="auto"/>
-        <w:rPr>
-          <w:rFonts w:ascii="Arial" w:eastAsia="Times New Roman" w:hAnsi="Arial" w:cs="Arial"/>
-          <w:color w:val="000000"/>
-          <w:lang w:eastAsia="es-ES"/>
-        </w:rPr>
-      </w:pPr>
-    </w:p>
-    <w:p>
-      <w:pPr>
-        <w:spacing w:after="0" w:line="240" w:lineRule="auto"/>
-        <w:rPr>
-          <w:rFonts w:ascii="Times New Roman" w:eastAsia="Times New Roman" w:hAnsi="Times New Roman" w:cs="Times New Roman"/>
-          <w:sz w:val="24"/>
-          <w:szCs w:val="24"/>
-          <w:lang w:eastAsia="es-ES"/>
-        </w:rPr>
-      </w:pPr>
-      <w:r>
-        <w:rPr>
-          <w:rFonts w:ascii="Arial" w:eastAsia="Times New Roman" w:hAnsi="Arial" w:cs="Arial"/>
-          <w:color w:val="000000"/>
-          <w:lang w:eastAsia="es-ES"/>
-        </w:rPr>
-        <w:t>Tras rehacer toda la base de datos y ponerse a hacer los formularios, nos dimos cuenta de que la base de datos no estaba bien diseñada así que la volvimos a rehacer y al final nos quedamos con ese diseño.</w:t>
-      </w:r>
-    </w:p>
-    <w:p>
-      <w:pPr>
-        <w:spacing w:after="0" w:line="240" w:lineRule="auto"/>
-        <w:rPr>
-          <w:rFonts w:ascii="Times New Roman" w:eastAsia="Times New Roman" w:hAnsi="Times New Roman" w:cs="Times New Roman"/>
-          <w:sz w:val="24"/>
-          <w:szCs w:val="24"/>
-          <w:lang w:eastAsia="es-ES"/>
-        </w:rPr>
-      </w:pPr>
-    </w:p>
-    <w:p>
-      <w:pPr>
-        <w:spacing w:after="0" w:line="240" w:lineRule="auto"/>
-        <w:rPr>
-          <w:rFonts w:ascii="Arial" w:eastAsia="Times New Roman" w:hAnsi="Arial" w:cs="Arial"/>
-          <w:color w:val="000000"/>
-          <w:lang w:eastAsia="es-ES"/>
-        </w:rPr>
-      </w:pPr>
-      <w:r>
-        <w:rPr>
-          <w:rFonts w:ascii="Arial" w:eastAsia="Times New Roman" w:hAnsi="Arial" w:cs="Arial"/>
-          <w:color w:val="000000"/>
-          <w:lang w:eastAsia="es-ES"/>
-        </w:rPr>
-        <w:t>Nuestra base de datos está principalmente compuesta por dos tablas centrales, ZonaDeporte y ZonaRestauracion. Ambas tablas están conectadas a la tabla de empleados con relación 1:N[Trabajan] (de Zona a Empleado) en ambos casos, pues los empleados trabajan en ambas zonas. La tabla "ZonaRestauracion(idMesa, MesaNum)" tiene conectada la tabla "Menu(idMenu, Precio, ObjetoMenu)" mediante una relación N:M[SeSirve] y tiene conectada la tabla "Comensales(idComensal, NombreC, ApellidoC, Email, Telefono, DiaYHora)" mediante una relación N:1 (Hacia ZonaRestauracion). A su vez, la tabla Menú está conectada a la tabla Comensales con una relación de 1:N[EsComido] (de menú a Comensal).</w:t>
-      </w:r>
-    </w:p>
-    <w:p>
-      <w:pPr>
-        <w:spacing w:after="0" w:line="240" w:lineRule="auto"/>
-        <w:rPr>
-          <w:rFonts w:ascii="Times New Roman" w:eastAsia="Times New Roman" w:hAnsi="Times New Roman" w:cs="Times New Roman"/>
-          <w:sz w:val="24"/>
-          <w:szCs w:val="24"/>
-          <w:lang w:eastAsia="es-ES"/>
-        </w:rPr>
-      </w:pPr>
-    </w:p>
-    <w:p>
-      <w:pPr>
-        <w:spacing w:after="0" w:line="240" w:lineRule="auto"/>
-        <w:rPr>
-          <w:rFonts w:ascii="Times New Roman" w:eastAsia="Times New Roman" w:hAnsi="Times New Roman" w:cs="Times New Roman"/>
-          <w:sz w:val="24"/>
-          <w:szCs w:val="24"/>
-          <w:lang w:eastAsia="es-ES"/>
-        </w:rPr>
-      </w:pPr>
-      <w:r>
-        <w:rPr>
-          <w:rFonts w:ascii="Arial" w:eastAsia="Times New Roman" w:hAnsi="Arial" w:cs="Arial"/>
-          <w:color w:val="000000"/>
-          <w:lang w:eastAsia="es-ES"/>
-        </w:rPr>
-        <w:t>La tabla "ZonaDeporte(idZona, NumTarjeta, Zona)" está conectada a la tabla "Deportistas(idDeportista, NombreD, ApellidoD, Email, Telefono, idZona)" con una relación N:M[Entrenan] y la tabla Deportistas está conectada a la tabla </w:t>
-      </w:r>
-    </w:p>
-    <w:p>
-      <w:pPr>
-        <w:spacing w:after="0" w:line="240" w:lineRule="auto"/>
-        <w:rPr>
-          <w:rFonts w:ascii="Times New Roman" w:eastAsia="Times New Roman" w:hAnsi="Times New Roman" w:cs="Times New Roman"/>
-          <w:sz w:val="24"/>
-          <w:szCs w:val="24"/>
-          <w:lang w:eastAsia="es-ES"/>
-        </w:rPr>
-      </w:pPr>
-      <w:r>
-        <w:rPr>
-          <w:rFonts w:ascii="Arial" w:eastAsia="Times New Roman" w:hAnsi="Arial" w:cs="Arial"/>
-          <w:color w:val="000000"/>
-          <w:lang w:eastAsia="es-ES"/>
-        </w:rPr>
-        <w:t>"Suscripcion(idSubs, TipoSubs, PrecioSubs)" usando una relación de 1:N[Tienen] (de Suscripción a Deportistas).</w:t>
-      </w:r>
-    </w:p>
-    <w:p>
-      <w:pPr>
-        <w:pStyle w:val="Ttulo1"/>
-        <w:rPr>
-          <w:rFonts w:ascii="Times New Roman" w:eastAsia="Times New Roman" w:hAnsi="Times New Roman" w:cs="Times New Roman"/>
-          <w:sz w:val="24"/>
-          <w:szCs w:val="24"/>
-          <w:lang w:eastAsia="es-ES"/>
-        </w:rPr>
-      </w:pPr>
+        <w:t xml:space="preserve">SERVIDOR </w:t>
+      </w:r>
+      <w:proofErr w:type="gramStart"/>
       <w:r>
         <w:rPr>
           <w:rFonts w:eastAsia="Times New Roman"/>
           <w:lang w:eastAsia="es-ES"/>
         </w:rPr>
-        <w:lastRenderedPageBreak/>
-        <w:t>SERVIDOR AWS(BASE DE DATOS) y SERVIDOR DE NAZARET(SERVIDOR WEB)</w:t>
-      </w:r>
-    </w:p>
-    <w:p>
-      <w:pPr>
-        <w:spacing w:after="0" w:line="240" w:lineRule="auto"/>
-        <w:rPr>
-          <w:rFonts w:ascii="Times New Roman" w:eastAsia="Times New Roman" w:hAnsi="Times New Roman" w:cs="Times New Roman"/>
-          <w:sz w:val="24"/>
-          <w:szCs w:val="24"/>
-          <w:lang w:eastAsia="es-ES"/>
-        </w:rPr>
-      </w:pPr>
-    </w:p>
-    <w:p>
-      <w:pPr>
-        <w:spacing w:after="0" w:line="240" w:lineRule="auto"/>
-        <w:rPr>
-          <w:rFonts w:ascii="Times New Roman" w:eastAsia="Times New Roman" w:hAnsi="Times New Roman" w:cs="Times New Roman"/>
-          <w:sz w:val="24"/>
-          <w:szCs w:val="24"/>
-          <w:lang w:eastAsia="es-ES"/>
-        </w:rPr>
-      </w:pPr>
-      <w:r>
-        <w:rPr>
-          <w:rFonts w:ascii="Arial" w:eastAsia="Times New Roman" w:hAnsi="Arial" w:cs="Arial"/>
-          <w:color w:val="000000"/>
-          <w:lang w:eastAsia="es-ES"/>
-        </w:rPr>
-        <w:t>Al inicio pensábamos alojar tanto la base de datos como la página web dentro del servidor EC2 de AWS Academy, pero tuvimos problemas con Java así que terminamos creando un servidor RDS para la base de datos y usando el servidor de Nazaret como servidor web.</w:t>
-      </w:r>
-    </w:p>
-    <w:p>
-      <w:pPr>
-        <w:spacing w:after="0" w:line="240" w:lineRule="auto"/>
-        <w:rPr>
-          <w:rFonts w:ascii="Times New Roman" w:eastAsia="Times New Roman" w:hAnsi="Times New Roman" w:cs="Times New Roman"/>
-          <w:sz w:val="24"/>
-          <w:szCs w:val="24"/>
-          <w:lang w:eastAsia="es-ES"/>
-        </w:rPr>
-      </w:pPr>
-    </w:p>
-    <w:p>
-      <w:pPr>
-        <w:spacing w:after="0" w:line="240" w:lineRule="auto"/>
-        <w:rPr>
-          <w:rFonts w:ascii="Times New Roman" w:eastAsia="Times New Roman" w:hAnsi="Times New Roman" w:cs="Times New Roman"/>
-          <w:sz w:val="24"/>
-          <w:szCs w:val="24"/>
-          <w:lang w:eastAsia="es-ES"/>
-        </w:rPr>
-      </w:pPr>
-      <w:r>
-        <w:rPr>
-          <w:rFonts w:ascii="Arial" w:eastAsia="Times New Roman" w:hAnsi="Arial" w:cs="Arial"/>
-          <w:color w:val="000000"/>
-          <w:lang w:eastAsia="es-ES"/>
-        </w:rPr>
-        <w:t>El servidor RDS de Amazon Web Services lo usamos para alojar la base de datos. Es un tipo de instancia específica para montar bases de datos y en el que se pueden crear varias bases de datos. Por otro lado está el servidor de Nazaret, el </w:t>
-      </w:r>
-    </w:p>
-    <w:p>
-      <w:pPr>
-        <w:spacing w:after="0" w:line="240" w:lineRule="auto"/>
-        <w:rPr>
-          <w:rFonts w:ascii="Times New Roman" w:eastAsia="Times New Roman" w:hAnsi="Times New Roman" w:cs="Times New Roman"/>
-          <w:sz w:val="24"/>
-          <w:szCs w:val="24"/>
-          <w:lang w:eastAsia="es-ES"/>
-        </w:rPr>
-      </w:pPr>
-      <w:r>
-        <w:rPr>
-          <w:rFonts w:ascii="Arial" w:eastAsia="Times New Roman" w:hAnsi="Arial" w:cs="Arial"/>
-          <w:color w:val="000000"/>
-          <w:lang w:eastAsia="es-ES"/>
-        </w:rPr>
-        <w:t>cual lo usamos para alojar la página web y que pueda ser visible tanto desde la misma red como desde una red externa. Se puede acceder desde internet poniendo la ip del router al que está conectado el servidor (85.50.79.98) y el puerto ssh junto con el puerto HTTP (23 y 80). </w:t>
+        <w:t>AWS(</w:t>
+      </w:r>
+      <w:proofErr w:type="gramEnd"/>
+      <w:r>
+        <w:rPr>
+          <w:rFonts w:eastAsia="Times New Roman"/>
+          <w:lang w:eastAsia="es-ES"/>
+        </w:rPr>
+        <w:t>BASE DE DATOS) y SERVIDOR DE NAZARET(SERVIDOR WEB)</w:t>
+      </w:r>
+    </w:p>
+    <w:p>
+      <w:pPr>
+        <w:spacing w:after="0" w:line="240" w:lineRule="auto"/>
+        <w:rPr>
+          <w:rFonts w:ascii="Times New Roman" w:eastAsia="Times New Roman" w:hAnsi="Times New Roman" w:cs="Times New Roman"/>
+          <w:sz w:val="24"/>
+          <w:szCs w:val="24"/>
+          <w:lang w:eastAsia="es-ES"/>
+        </w:rPr>
+      </w:pPr>
+    </w:p>
+    <w:p>
+      <w:pPr>
+        <w:spacing w:after="0" w:line="240" w:lineRule="auto"/>
+        <w:rPr>
+          <w:rFonts w:ascii="Times New Roman" w:eastAsia="Times New Roman" w:hAnsi="Times New Roman" w:cs="Times New Roman"/>
+          <w:sz w:val="24"/>
+          <w:szCs w:val="24"/>
+          <w:lang w:eastAsia="es-ES"/>
+        </w:rPr>
+      </w:pPr>
+      <w:r>
+        <w:rPr>
+          <w:rFonts w:ascii="Arial" w:eastAsia="Times New Roman" w:hAnsi="Arial" w:cs="Arial"/>
+          <w:color w:val="000000"/>
+          <w:lang w:eastAsia="es-ES"/>
+        </w:rPr>
+        <w:t xml:space="preserve">Al inicio pensábamos alojar tanto la base de datos como la página web dentro del servidor EC2 de AWS </w:t>
+      </w:r>
+      <w:proofErr w:type="spellStart"/>
+      <w:r>
+        <w:rPr>
+          <w:rFonts w:ascii="Arial" w:eastAsia="Times New Roman" w:hAnsi="Arial" w:cs="Arial"/>
+          <w:color w:val="000000"/>
+          <w:lang w:eastAsia="es-ES"/>
+        </w:rPr>
+        <w:t>Academy</w:t>
+      </w:r>
+      <w:proofErr w:type="spellEnd"/>
+      <w:r>
+        <w:rPr>
+          <w:rFonts w:ascii="Arial" w:eastAsia="Times New Roman" w:hAnsi="Arial" w:cs="Arial"/>
+          <w:color w:val="000000"/>
+          <w:lang w:eastAsia="es-ES"/>
+        </w:rPr>
+        <w:t>, pero tuvimos problemas con Java así que terminamos creando un servidor RDS para la base de datos y usando el servidor de Nazaret como servidor web.</w:t>
+      </w:r>
+    </w:p>
+    <w:p>
+      <w:pPr>
+        <w:spacing w:after="0" w:line="240" w:lineRule="auto"/>
+        <w:rPr>
+          <w:rFonts w:ascii="Times New Roman" w:eastAsia="Times New Roman" w:hAnsi="Times New Roman" w:cs="Times New Roman"/>
+          <w:sz w:val="24"/>
+          <w:szCs w:val="24"/>
+          <w:lang w:eastAsia="es-ES"/>
+        </w:rPr>
+      </w:pPr>
+    </w:p>
+    <w:p>
+      <w:pPr>
+        <w:spacing w:after="0" w:line="240" w:lineRule="auto"/>
+        <w:rPr>
+          <w:rFonts w:ascii="Times New Roman" w:eastAsia="Times New Roman" w:hAnsi="Times New Roman" w:cs="Times New Roman"/>
+          <w:sz w:val="24"/>
+          <w:szCs w:val="24"/>
+          <w:lang w:eastAsia="es-ES"/>
+        </w:rPr>
+      </w:pPr>
+      <w:r>
+        <w:rPr>
+          <w:rFonts w:ascii="Arial" w:eastAsia="Times New Roman" w:hAnsi="Arial" w:cs="Arial"/>
+          <w:color w:val="000000"/>
+          <w:lang w:eastAsia="es-ES"/>
+        </w:rPr>
+        <w:t xml:space="preserve">El servidor RDS de Amazon Web </w:t>
+      </w:r>
+      <w:proofErr w:type="spellStart"/>
+      <w:r>
+        <w:rPr>
+          <w:rFonts w:ascii="Arial" w:eastAsia="Times New Roman" w:hAnsi="Arial" w:cs="Arial"/>
+          <w:color w:val="000000"/>
+          <w:lang w:eastAsia="es-ES"/>
+        </w:rPr>
+        <w:t>Services</w:t>
+      </w:r>
+      <w:proofErr w:type="spellEnd"/>
+      <w:r>
+        <w:rPr>
+          <w:rFonts w:ascii="Arial" w:eastAsia="Times New Roman" w:hAnsi="Arial" w:cs="Arial"/>
+          <w:color w:val="000000"/>
+          <w:lang w:eastAsia="es-ES"/>
+        </w:rPr>
+        <w:t xml:space="preserve"> lo usamos para alojar la base de datos. Es un tipo de instancia específica para montar bases de datos y en el que se pueden crear varias bases de datos. Por otro </w:t>
+      </w:r>
+      <w:proofErr w:type="gramStart"/>
+      <w:r>
+        <w:rPr>
+          <w:rFonts w:ascii="Arial" w:eastAsia="Times New Roman" w:hAnsi="Arial" w:cs="Arial"/>
+          <w:color w:val="000000"/>
+          <w:lang w:eastAsia="es-ES"/>
+        </w:rPr>
+        <w:t>lado</w:t>
+      </w:r>
+      <w:proofErr w:type="gramEnd"/>
+      <w:r>
+        <w:rPr>
+          <w:rFonts w:ascii="Arial" w:eastAsia="Times New Roman" w:hAnsi="Arial" w:cs="Arial"/>
+          <w:color w:val="000000"/>
+          <w:lang w:eastAsia="es-ES"/>
+        </w:rPr>
+        <w:t xml:space="preserve"> está el servidor de Nazaret, el </w:t>
+      </w:r>
+    </w:p>
+    <w:p>
+      <w:pPr>
+        <w:spacing w:after="0" w:line="240" w:lineRule="auto"/>
+        <w:rPr>
+          <w:rFonts w:ascii="Times New Roman" w:eastAsia="Times New Roman" w:hAnsi="Times New Roman" w:cs="Times New Roman"/>
+          <w:sz w:val="24"/>
+          <w:szCs w:val="24"/>
+          <w:lang w:eastAsia="es-ES"/>
+        </w:rPr>
+      </w:pPr>
+      <w:r>
+        <w:rPr>
+          <w:rFonts w:ascii="Arial" w:eastAsia="Times New Roman" w:hAnsi="Arial" w:cs="Arial"/>
+          <w:color w:val="000000"/>
+          <w:lang w:eastAsia="es-ES"/>
+        </w:rPr>
+        <w:t xml:space="preserve">cual lo usamos para alojar la página web y que pueda ser visible tanto desde la misma red como desde una red externa. Se puede acceder desde internet poniendo la </w:t>
+      </w:r>
+      <w:proofErr w:type="spellStart"/>
+      <w:r>
+        <w:rPr>
+          <w:rFonts w:ascii="Arial" w:eastAsia="Times New Roman" w:hAnsi="Arial" w:cs="Arial"/>
+          <w:color w:val="000000"/>
+          <w:lang w:eastAsia="es-ES"/>
+        </w:rPr>
+        <w:t>ip</w:t>
+      </w:r>
+      <w:proofErr w:type="spellEnd"/>
+      <w:r>
+        <w:rPr>
+          <w:rFonts w:ascii="Arial" w:eastAsia="Times New Roman" w:hAnsi="Arial" w:cs="Arial"/>
+          <w:color w:val="000000"/>
+          <w:lang w:eastAsia="es-ES"/>
+        </w:rPr>
+        <w:t xml:space="preserve"> del </w:t>
+      </w:r>
+      <w:proofErr w:type="spellStart"/>
+      <w:r>
+        <w:rPr>
+          <w:rFonts w:ascii="Arial" w:eastAsia="Times New Roman" w:hAnsi="Arial" w:cs="Arial"/>
+          <w:color w:val="000000"/>
+          <w:lang w:eastAsia="es-ES"/>
+        </w:rPr>
+        <w:t>router</w:t>
+      </w:r>
+      <w:proofErr w:type="spellEnd"/>
+      <w:r>
+        <w:rPr>
+          <w:rFonts w:ascii="Arial" w:eastAsia="Times New Roman" w:hAnsi="Arial" w:cs="Arial"/>
+          <w:color w:val="000000"/>
+          <w:lang w:eastAsia="es-ES"/>
+        </w:rPr>
+        <w:t xml:space="preserve"> al que está conectado el servidor (85.50.79.98) y el puerto </w:t>
+      </w:r>
+      <w:proofErr w:type="spellStart"/>
+      <w:r>
+        <w:rPr>
+          <w:rFonts w:ascii="Arial" w:eastAsia="Times New Roman" w:hAnsi="Arial" w:cs="Arial"/>
+          <w:color w:val="000000"/>
+          <w:lang w:eastAsia="es-ES"/>
+        </w:rPr>
+        <w:t>ssh</w:t>
+      </w:r>
+      <w:proofErr w:type="spellEnd"/>
+      <w:r>
+        <w:rPr>
+          <w:rFonts w:ascii="Arial" w:eastAsia="Times New Roman" w:hAnsi="Arial" w:cs="Arial"/>
+          <w:color w:val="000000"/>
+          <w:lang w:eastAsia="es-ES"/>
+        </w:rPr>
+        <w:t xml:space="preserve"> junto con el puerto HTTP (23 y 80). </w:t>
       </w:r>
     </w:p>
     <w:p>
@@ -1281,7 +2757,85 @@
           <w:szCs w:val="16"/>
           <w:lang w:eastAsia="es-ES"/>
         </w:rPr>
-        <w:t>(protocolo http) (ip del router)          (puertos ssh y http)</w:t>
+        <w:t>(protocolo http) (</w:t>
+      </w:r>
+      <w:proofErr w:type="spellStart"/>
+      <w:r>
+        <w:rPr>
+          <w:rFonts w:ascii="Arial" w:eastAsia="Times New Roman" w:hAnsi="Arial" w:cs="Arial"/>
+          <w:color w:val="000000"/>
+          <w:sz w:val="16"/>
+          <w:szCs w:val="16"/>
+          <w:lang w:eastAsia="es-ES"/>
+        </w:rPr>
+        <w:t>ip</w:t>
+      </w:r>
+      <w:proofErr w:type="spellEnd"/>
+      <w:r>
+        <w:rPr>
+          <w:rFonts w:ascii="Arial" w:eastAsia="Times New Roman" w:hAnsi="Arial" w:cs="Arial"/>
+          <w:color w:val="000000"/>
+          <w:sz w:val="16"/>
+          <w:szCs w:val="16"/>
+          <w:lang w:eastAsia="es-ES"/>
+        </w:rPr>
+        <w:t xml:space="preserve"> del </w:t>
+      </w:r>
+      <w:proofErr w:type="spellStart"/>
+      <w:proofErr w:type="gramStart"/>
+      <w:r>
+        <w:rPr>
+          <w:rFonts w:ascii="Arial" w:eastAsia="Times New Roman" w:hAnsi="Arial" w:cs="Arial"/>
+          <w:color w:val="000000"/>
+          <w:sz w:val="16"/>
+          <w:szCs w:val="16"/>
+          <w:lang w:eastAsia="es-ES"/>
+        </w:rPr>
+        <w:t>router</w:t>
+      </w:r>
+      <w:proofErr w:type="spellEnd"/>
+      <w:r>
+        <w:rPr>
+          <w:rFonts w:ascii="Arial" w:eastAsia="Times New Roman" w:hAnsi="Arial" w:cs="Arial"/>
+          <w:color w:val="000000"/>
+          <w:sz w:val="16"/>
+          <w:szCs w:val="16"/>
+          <w:lang w:eastAsia="es-ES"/>
+        </w:rPr>
+        <w:t>)   </w:t>
+      </w:r>
+      <w:proofErr w:type="gramEnd"/>
+      <w:r>
+        <w:rPr>
+          <w:rFonts w:ascii="Arial" w:eastAsia="Times New Roman" w:hAnsi="Arial" w:cs="Arial"/>
+          <w:color w:val="000000"/>
+          <w:sz w:val="16"/>
+          <w:szCs w:val="16"/>
+          <w:lang w:eastAsia="es-ES"/>
+        </w:rPr>
+        <w:t xml:space="preserve">       (puertos </w:t>
+      </w:r>
+      <w:proofErr w:type="spellStart"/>
+      <w:r>
+        <w:rPr>
+          <w:rFonts w:ascii="Arial" w:eastAsia="Times New Roman" w:hAnsi="Arial" w:cs="Arial"/>
+          <w:color w:val="000000"/>
+          <w:sz w:val="16"/>
+          <w:szCs w:val="16"/>
+          <w:lang w:eastAsia="es-ES"/>
+        </w:rPr>
+        <w:t>ssh</w:t>
+      </w:r>
+      <w:proofErr w:type="spellEnd"/>
+      <w:r>
+        <w:rPr>
+          <w:rFonts w:ascii="Arial" w:eastAsia="Times New Roman" w:hAnsi="Arial" w:cs="Arial"/>
+          <w:color w:val="000000"/>
+          <w:sz w:val="16"/>
+          <w:szCs w:val="16"/>
+          <w:lang w:eastAsia="es-ES"/>
+        </w:rPr>
+        <w:t xml:space="preserve"> y http)</w:t>
       </w:r>
     </w:p>
     <w:sectPr>
@@ -1330,6 +2884,7 @@
         <w:docPartUnique/>
       </w:docPartObj>
     </w:sdtPr>
+    <w:sdtEndPr/>
     <w:sdtContent>
       <w:p>
         <w:pPr>
@@ -1349,7 +2904,7 @@
           <w:rPr>
             <w:noProof/>
           </w:rPr>
-          <w:t>1</w:t>
+          <w:t>5</w:t>
         </w:r>
         <w:r>
           <w:fldChar w:fldCharType="end"/>
@@ -1808,7 +3363,6 @@
   <w:style w:type="character" w:default="1" w:styleId="Fuentedeprrafopredeter">
     <w:name w:val="Default Paragraph Font"/>
     <w:uiPriority w:val="1"/>
-    <w:semiHidden/>
     <w:unhideWhenUsed/>
   </w:style>
   <w:style w:type="table" w:default="1" w:styleId="Tablanormal">
@@ -1958,6 +3512,16 @@
       <w:spacing w:after="0" w:line="240" w:lineRule="auto"/>
       <w:ind w:left="220" w:hanging="220"/>
     </w:pPr>
+  </w:style>
+  <w:style w:type="character" w:customStyle="1" w:styleId="error">
+    <w:name w:val="error"/>
+    <w:basedOn w:val="Fuentedeprrafopredeter"/>
+    <w:rsid w:val="00C128DC"/>
+  </w:style>
+  <w:style w:type="character" w:customStyle="1" w:styleId="misspelling">
+    <w:name w:val="misspelling"/>
+    <w:basedOn w:val="Fuentedeprrafopredeter"/>
+    <w:rsid w:val="00C128DC"/>
   </w:style>
 </w:styles>
 </file>
@@ -2228,7 +3792,7 @@
 </file>
 
 <file path=customXml/itemProps1.xml><?xml version="1.0" encoding="utf-8"?>
-<ds:datastoreItem xmlns:ds="http://schemas.openxmlformats.org/officeDocument/2006/customXml" ds:itemID="{1A73A5D2-74EB-42E9-8434-CE31F2863B3C}">
+<ds:datastoreItem xmlns:ds="http://schemas.openxmlformats.org/officeDocument/2006/customXml" ds:itemID="{180B832F-133D-4E55-BD13-65A7007EA3B6}">
   <ds:schemaRefs>
     <ds:schemaRef ds:uri="http://schemas.openxmlformats.org/officeDocument/2006/bibliography"/>
   </ds:schemaRefs>

</xml_diff>